<commit_message>
Udkast med indput fra samtlige grene.
</commit_message>
<xml_diff>
--- a/DenRødeTrådUDKAST.docx
+++ b/DenRødeTrådUDKAST.docx
@@ -2,75 +2,323 @@
 <file path=word/document.xml><?xml version="1.0" encoding="utf-8"?>
 <w:document xmlns:wpc="http://schemas.microsoft.com/office/word/2010/wordprocessingCanvas" xmlns:mo="http://schemas.microsoft.com/office/mac/office/2008/main" xmlns:mc="http://schemas.openxmlformats.org/markup-compatibility/2006" xmlns:mv="urn:schemas-microsoft-com:mac:vml" xmlns:o="urn:schemas-microsoft-com:office:office" xmlns:r="http://schemas.openxmlformats.org/officeDocument/2006/relationships" xmlns:m="http://schemas.openxmlformats.org/officeDocument/2006/math" xmlns:v="urn:schemas-microsoft-com:vml" xmlns:wp14="http://schemas.microsoft.com/office/word/2010/wordprocessingDrawing" xmlns:wp="http://schemas.openxmlformats.org/drawingml/2006/wordprocessingDrawing" xmlns:w10="urn:schemas-microsoft-com:office:word" xmlns:w="http://schemas.openxmlformats.org/wordprocessingml/2006/main" xmlns:w14="http://schemas.microsoft.com/office/word/2010/wordml" xmlns:wpg="http://schemas.microsoft.com/office/word/2010/wordprocessingGroup" xmlns:wpi="http://schemas.microsoft.com/office/word/2010/wordprocessingInk" xmlns:wne="http://schemas.microsoft.com/office/word/2006/wordml" xmlns:wps="http://schemas.microsoft.com/office/word/2010/wordprocessingShape" mc:Ignorable="w14 wp14">
   <w:body>
-    <w:p>
+    <w:p/>
+    <w:p>
+      <w:pPr>
+        <w:rPr>
+          <w:rFonts w:ascii="Neo Tech Std Light" w:hAnsi="Neo Tech Std Light"/>
+          <w:color w:val="082957"/>
+          <w:sz w:val="28"/>
+          <w:szCs w:val="28"/>
+        </w:rPr>
+      </w:pPr>
+      <w:r>
+        <w:rPr>
+          <w:rFonts w:ascii="Neo Tech Std Light" w:hAnsi="Neo Tech Std Light"/>
+          <w:color w:val="082957"/>
+          <w:sz w:val="28"/>
+          <w:szCs w:val="28"/>
+        </w:rPr>
+        <w:t>DEN RØDE TRÅD</w:t>
+      </w:r>
+    </w:p>
+    <w:p>
+      <w:pPr>
+        <w:rPr>
+          <w:rFonts w:ascii="Neo Tech Std" w:hAnsi="Neo Tech Std"/>
+          <w:color w:val="082957"/>
+          <w:sz w:val="28"/>
+          <w:szCs w:val="28"/>
+        </w:rPr>
+      </w:pPr>
+      <w:r>
+        <w:rPr>
+          <w:rFonts w:ascii="Neo Tech Std" w:hAnsi="Neo Tech Std"/>
+          <w:color w:val="082957"/>
+          <w:sz w:val="28"/>
+          <w:szCs w:val="28"/>
+        </w:rPr>
+        <w:t>12. ÅRHUS GRUPPE</w:t>
+      </w:r>
+    </w:p>
+    <w:p>
+      <w:pPr>
+        <w:rPr>
+          <w:rFonts w:ascii="Neo Tech Std" w:hAnsi="Neo Tech Std"/>
+          <w:color w:val="082957"/>
+          <w:sz w:val="28"/>
+          <w:szCs w:val="28"/>
+        </w:rPr>
+      </w:pPr>
+    </w:p>
+    <w:p>
+      <w:pPr>
+        <w:rPr>
+          <w:rFonts w:ascii="Neo Tech Std" w:hAnsi="Neo Tech Std"/>
+          <w:color w:val="082957"/>
+          <w:sz w:val="28"/>
+          <w:szCs w:val="28"/>
+        </w:rPr>
+      </w:pPr>
+      <w:r>
+        <w:rPr>
+          <w:rFonts w:ascii="Neo Tech Std" w:hAnsi="Neo Tech Std"/>
+          <w:color w:val="082957"/>
+          <w:sz w:val="28"/>
+          <w:szCs w:val="28"/>
+        </w:rPr>
+        <w:t>MIKRO GRENEN:</w:t>
+      </w:r>
+    </w:p>
+    <w:p>
+      <w:pPr>
+        <w:jc w:val="both"/>
+        <w:rPr>
+          <w:rFonts w:ascii="Arial" w:hAnsi="Arial" w:cs="Arial"/>
+        </w:rPr>
+      </w:pPr>
+      <w:r>
+        <w:rPr>
+          <w:rFonts w:ascii="Arial" w:hAnsi="Arial" w:cs="Arial"/>
+        </w:rPr>
+        <w:t>Mikroerne arbejder med kendskabet til hvordan man bruger en kniv, sav (har et færdighedsbevis), tovværk og rafter. Patruljeliv og samarbejde. Mikro-spejderen er vandt til at arbejde i patruljen, der er ikke en PL og alle patruljer arbejder under opsyn. Med en hvis grad af medbestemmelse.</w:t>
+      </w:r>
+    </w:p>
+    <w:p>
+      <w:pPr>
+        <w:rPr>
+          <w:rFonts w:ascii="Neo Tech Std" w:hAnsi="Neo Tech Std"/>
+          <w:color w:val="082957"/>
+          <w:sz w:val="28"/>
+          <w:szCs w:val="28"/>
+        </w:rPr>
+      </w:pPr>
+    </w:p>
+    <w:p>
+      <w:pPr>
+        <w:rPr>
+          <w:rFonts w:ascii="Neo Tech Std" w:hAnsi="Neo Tech Std"/>
+          <w:color w:val="082957"/>
+          <w:sz w:val="28"/>
+          <w:szCs w:val="28"/>
+        </w:rPr>
+      </w:pPr>
+      <w:r>
+        <w:rPr>
+          <w:rFonts w:ascii="Neo Tech Std" w:hAnsi="Neo Tech Std"/>
+          <w:color w:val="082957"/>
+          <w:sz w:val="28"/>
+          <w:szCs w:val="28"/>
+        </w:rPr>
+        <w:t>MINI GRENEN:</w:t>
+      </w:r>
+    </w:p>
+    <w:p>
+      <w:pPr>
+        <w:rPr>
+          <w:rFonts w:ascii="Arial" w:hAnsi="Arial" w:cs="Arial"/>
+          <w:color w:val="082957"/>
+        </w:rPr>
+      </w:pPr>
+    </w:p>
+    <w:p>
+      <w:pPr>
+        <w:rPr>
+          <w:rFonts w:ascii="Neo Tech Std" w:hAnsi="Neo Tech Std"/>
+          <w:color w:val="082957"/>
+          <w:sz w:val="28"/>
+          <w:szCs w:val="28"/>
+        </w:rPr>
+      </w:pPr>
+    </w:p>
+    <w:p>
+      <w:pPr>
+        <w:rPr>
+          <w:rFonts w:ascii="Neo Tech Std" w:hAnsi="Neo Tech Std"/>
+          <w:color w:val="082957"/>
+          <w:sz w:val="28"/>
+          <w:szCs w:val="28"/>
+        </w:rPr>
+      </w:pPr>
+      <w:r>
+        <w:rPr>
+          <w:rFonts w:ascii="Neo Tech Std" w:hAnsi="Neo Tech Std"/>
+          <w:color w:val="082957"/>
+          <w:sz w:val="28"/>
+          <w:szCs w:val="28"/>
+        </w:rPr>
+        <w:t>JUNIOR GRENEN:</w:t>
+      </w:r>
+    </w:p>
+    <w:p>
+      <w:pPr>
+        <w:jc w:val="both"/>
+        <w:rPr>
+          <w:rFonts w:ascii="Arial" w:hAnsi="Arial" w:cs="Arial"/>
+        </w:rPr>
+      </w:pPr>
+      <w:r>
+        <w:rPr>
+          <w:rFonts w:ascii="Arial" w:hAnsi="Arial" w:cs="Arial"/>
+        </w:rPr>
+        <w:t>Junior lederne forventer at spejderne har Kniv, sav og økse, kar dig selv og telt</w:t>
+      </w:r>
+      <w:r>
+        <w:rPr>
+          <w:rFonts w:ascii="Arial" w:hAnsi="Arial" w:cs="Arial"/>
+        </w:rPr>
+        <w:t xml:space="preserve">. </w:t>
+      </w:r>
+      <w:r>
+        <w:rPr>
+          <w:rFonts w:ascii="Arial" w:hAnsi="Arial" w:cs="Arial"/>
+        </w:rPr>
+        <w:t>Juniorne forventer at en Junior</w:t>
+      </w:r>
+      <w:r>
+        <w:rPr>
+          <w:rFonts w:ascii="Arial" w:hAnsi="Arial" w:cs="Arial"/>
+        </w:rPr>
+        <w:t xml:space="preserve">spejder har taget et </w:t>
+      </w:r>
+      <w:r>
+        <w:rPr>
+          <w:rFonts w:ascii="Arial" w:hAnsi="Arial" w:cs="Arial"/>
+        </w:rPr>
+        <w:t xml:space="preserve">førstehjælps mærke samt bål og pioner. Dertil kommer kendskab til kulsø, samt besnøringer. </w:t>
+      </w:r>
+    </w:p>
+    <w:p>
+      <w:pPr>
+        <w:jc w:val="both"/>
+        <w:rPr>
+          <w:rFonts w:ascii="Arial" w:hAnsi="Arial" w:cs="Arial"/>
+        </w:rPr>
+      </w:pPr>
+      <w:r>
+        <w:rPr>
+          <w:rFonts w:ascii="Arial" w:hAnsi="Arial" w:cs="Arial"/>
+        </w:rPr>
+        <w:t xml:space="preserve">Patruljeliv – Juniorspejderne forventes at kunne opbygge en lejr og lave mad over bål samt fordele og udføre opgaver, samt har forståelse for PL/PA’s opgaver mere end blot at melde klar ved post. Alle har en følelse af ansvar for hinanden i patruljen. Udnyttelse at patruljens forskellige kompetencer. Forventer at modtage spejder der er bekendte med patrulje arbejde samt at det er bekendte med PL/PA funktionen. </w:t>
+      </w:r>
+    </w:p>
+    <w:p>
+      <w:pPr>
+        <w:jc w:val="both"/>
+        <w:rPr>
+          <w:rFonts w:ascii="Arial" w:hAnsi="Arial" w:cs="Arial"/>
+        </w:rPr>
+      </w:pPr>
+      <w:r>
+        <w:rPr>
+          <w:rFonts w:ascii="Arial" w:hAnsi="Arial" w:cs="Arial"/>
+        </w:rPr>
+        <w:t>Spejderloven – Juniorspejderne der rykker op forventes at have indgående kendskab til spejderloven således at de kan give eksempler på hvad de enkelte punkter betyder. Forventninger til minierne er at de har arbejdet med spejderloven på konkrete eksempler. samt kender spejdernes motto samt spejderløftet.</w:t>
+      </w:r>
+    </w:p>
+    <w:p>
+      <w:pPr>
+        <w:jc w:val="both"/>
+        <w:rPr>
+          <w:rFonts w:ascii="Arial" w:hAnsi="Arial" w:cs="Arial"/>
+        </w:rPr>
+      </w:pPr>
+      <w:r>
+        <w:rPr>
+          <w:rFonts w:ascii="Arial" w:hAnsi="Arial" w:cs="Arial"/>
+        </w:rPr>
+        <w:t>Selvstændighed – Juniorspejderne forven</w:t>
+      </w:r>
+      <w:r>
+        <w:rPr>
+          <w:rFonts w:ascii="Arial" w:hAnsi="Arial" w:cs="Arial"/>
+        </w:rPr>
+        <w:t>t</w:t>
+      </w:r>
+      <w:r>
+        <w:rPr>
+          <w:rFonts w:ascii="Arial" w:hAnsi="Arial" w:cs="Arial"/>
+        </w:rPr>
+        <w:t>es at kunne håndtere kniv</w:t>
+      </w:r>
+      <w:r>
+        <w:rPr>
+          <w:rFonts w:ascii="Arial" w:hAnsi="Arial" w:cs="Arial"/>
+        </w:rPr>
+        <w:t>,</w:t>
+      </w:r>
+      <w:r>
+        <w:rPr>
+          <w:rFonts w:ascii="Arial" w:hAnsi="Arial" w:cs="Arial"/>
+        </w:rPr>
+        <w:t xml:space="preserve"> sav</w:t>
+      </w:r>
+      <w:r>
+        <w:rPr>
+          <w:rFonts w:ascii="Arial" w:hAnsi="Arial" w:cs="Arial"/>
+        </w:rPr>
+        <w:t>,</w:t>
+      </w:r>
+      <w:r>
+        <w:rPr>
+          <w:rFonts w:ascii="Arial" w:hAnsi="Arial" w:cs="Arial"/>
+        </w:rPr>
+        <w:t xml:space="preserve"> økse og bål samt gå på løb</w:t>
+      </w:r>
+      <w:r>
+        <w:rPr>
+          <w:rFonts w:ascii="Arial" w:hAnsi="Arial" w:cs="Arial"/>
+        </w:rPr>
+        <w:t>,</w:t>
+      </w:r>
+      <w:r>
+        <w:rPr>
+          <w:rFonts w:ascii="Arial" w:hAnsi="Arial" w:cs="Arial"/>
+        </w:rPr>
+        <w:t xml:space="preserve"> hike uden at der er voksne dog ikke at overnatte uden voksen tilstedeværelse. Samtidig forventes de at kunne lave mad </w:t>
+      </w:r>
+      <w:r>
+        <w:rPr>
+          <w:rFonts w:ascii="Arial" w:hAnsi="Arial" w:cs="Arial"/>
+        </w:rPr>
+        <w:t>over bål. Har prøvet at planlægge og gennemføre mindre forløb på patrulje niveau.</w:t>
+      </w:r>
+      <w:r>
+        <w:rPr>
+          <w:rFonts w:ascii="Arial" w:hAnsi="Arial" w:cs="Arial"/>
+        </w:rPr>
+        <w:t xml:space="preserve"> De nye juniore forventes at kunne håndtere kniv uden opsyn, samt sav, bål og økse under opsyn.</w:t>
+      </w:r>
       <w:bookmarkStart w:id="0" w:name="_GoBack"/>
       <w:bookmarkEnd w:id="0"/>
     </w:p>
     <w:p>
       <w:pPr>
         <w:rPr>
-          <w:rFonts w:ascii="Neo Tech Std Light" w:hAnsi="Neo Tech Std Light"/>
-          <w:color w:val="082957"/>
-          <w:sz w:val="28"/>
-          <w:szCs w:val="28"/>
-        </w:rPr>
-      </w:pPr>
-      <w:r>
-        <w:rPr>
-          <w:rFonts w:ascii="Neo Tech Std Light" w:hAnsi="Neo Tech Std Light"/>
-          <w:color w:val="082957"/>
-          <w:sz w:val="28"/>
-          <w:szCs w:val="28"/>
-        </w:rPr>
-        <w:t>DEN RØDE TRÅD</w:t>
-      </w:r>
-    </w:p>
-    <w:p>
-      <w:pPr>
-        <w:rPr>
-          <w:rFonts w:ascii="Neo Tech Std" w:hAnsi="Neo Tech Std"/>
-          <w:color w:val="082957"/>
-          <w:sz w:val="28"/>
-          <w:szCs w:val="28"/>
-        </w:rPr>
-      </w:pPr>
-      <w:r>
-        <w:rPr>
-          <w:rFonts w:ascii="Neo Tech Std" w:hAnsi="Neo Tech Std"/>
-          <w:color w:val="082957"/>
-          <w:sz w:val="28"/>
-          <w:szCs w:val="28"/>
-        </w:rPr>
-        <w:t>12. ÅRHUS GRUPPE</w:t>
-      </w:r>
-    </w:p>
-    <w:p>
-      <w:pPr>
-        <w:rPr>
-          <w:rFonts w:ascii="Neo Tech Std" w:hAnsi="Neo Tech Std"/>
-          <w:color w:val="082957"/>
-          <w:sz w:val="28"/>
-          <w:szCs w:val="28"/>
-        </w:rPr>
-      </w:pPr>
-    </w:p>
-    <w:p>
-      <w:pPr>
-        <w:rPr>
-          <w:rFonts w:ascii="Neo Tech Std" w:hAnsi="Neo Tech Std"/>
-          <w:color w:val="082957"/>
-          <w:sz w:val="28"/>
-          <w:szCs w:val="28"/>
-        </w:rPr>
-      </w:pPr>
-      <w:r>
-        <w:rPr>
-          <w:rFonts w:ascii="Neo Tech Std" w:hAnsi="Neo Tech Std"/>
-          <w:color w:val="082957"/>
-          <w:sz w:val="28"/>
-          <w:szCs w:val="28"/>
-        </w:rPr>
-        <w:t>MIKRO GRENEN:</w:t>
+          <w:rFonts w:ascii="Neo Tech Std" w:hAnsi="Neo Tech Std"/>
+          <w:color w:val="082957"/>
+          <w:sz w:val="28"/>
+          <w:szCs w:val="28"/>
+        </w:rPr>
+      </w:pPr>
+    </w:p>
+    <w:p>
+      <w:pPr>
+        <w:rPr>
+          <w:rFonts w:ascii="Neo Tech Std" w:hAnsi="Neo Tech Std"/>
+          <w:color w:val="082957"/>
+          <w:sz w:val="28"/>
+          <w:szCs w:val="28"/>
+        </w:rPr>
+      </w:pPr>
+      <w:r>
+        <w:rPr>
+          <w:rFonts w:ascii="Neo Tech Std" w:hAnsi="Neo Tech Std"/>
+          <w:color w:val="082957"/>
+          <w:sz w:val="28"/>
+          <w:szCs w:val="28"/>
+        </w:rPr>
+        <w:t>TROPPEN GRENEN:</w:t>
       </w:r>
     </w:p>
     <w:p>
@@ -84,124 +332,48 @@
         <w:rPr>
           <w:rFonts w:ascii="Arial" w:hAnsi="Arial" w:cs="Arial"/>
         </w:rPr>
-        <w:t xml:space="preserve">Mikroerne arbejder med kendskabet til hvordan man bruger en kniv, sav (har et færdighedsbevis), tovværk og rafter. Patruljeliv og samarbejde. </w:t>
-      </w:r>
-      <w:proofErr w:type="spellStart"/>
-      <w:r>
-        <w:rPr>
-          <w:rFonts w:ascii="Arial" w:hAnsi="Arial" w:cs="Arial"/>
-        </w:rPr>
-        <w:t>Mikro</w:t>
-      </w:r>
-      <w:proofErr w:type="spellEnd"/>
-      <w:r>
-        <w:rPr>
-          <w:rFonts w:ascii="Arial" w:hAnsi="Arial" w:cs="Arial"/>
-        </w:rPr>
-        <w:t>-spejderen er vandt til at arbejde i patruljen, der er ikke en PL og alle patruljer arbejder under opsyn. Med en hvis grad af medbestemmelse.</w:t>
-      </w:r>
-    </w:p>
-    <w:p>
-      <w:pPr>
-        <w:rPr>
-          <w:rFonts w:ascii="Neo Tech Std" w:hAnsi="Neo Tech Std"/>
-          <w:color w:val="082957"/>
-          <w:sz w:val="28"/>
-          <w:szCs w:val="28"/>
-        </w:rPr>
-      </w:pPr>
-    </w:p>
-    <w:p>
-      <w:pPr>
-        <w:rPr>
-          <w:rFonts w:ascii="Neo Tech Std" w:hAnsi="Neo Tech Std"/>
-          <w:color w:val="082957"/>
-          <w:sz w:val="28"/>
-          <w:szCs w:val="28"/>
-        </w:rPr>
-      </w:pPr>
-      <w:r>
-        <w:rPr>
-          <w:rFonts w:ascii="Neo Tech Std" w:hAnsi="Neo Tech Std"/>
-          <w:color w:val="082957"/>
-          <w:sz w:val="28"/>
-          <w:szCs w:val="28"/>
-        </w:rPr>
-        <w:t>MINI GRENEN:</w:t>
-      </w:r>
-    </w:p>
-    <w:p>
-      <w:pPr>
-        <w:rPr>
-          <w:rFonts w:ascii="Arial" w:hAnsi="Arial" w:cs="Arial"/>
-          <w:color w:val="082957"/>
-        </w:rPr>
-      </w:pPr>
-    </w:p>
-    <w:p>
-      <w:pPr>
-        <w:rPr>
-          <w:rFonts w:ascii="Neo Tech Std" w:hAnsi="Neo Tech Std"/>
-          <w:color w:val="082957"/>
-          <w:sz w:val="28"/>
-          <w:szCs w:val="28"/>
-        </w:rPr>
-      </w:pPr>
-    </w:p>
-    <w:p>
-      <w:pPr>
-        <w:rPr>
-          <w:rFonts w:ascii="Neo Tech Std" w:hAnsi="Neo Tech Std"/>
-          <w:color w:val="082957"/>
-          <w:sz w:val="28"/>
-          <w:szCs w:val="28"/>
-        </w:rPr>
-      </w:pPr>
-      <w:r>
-        <w:rPr>
-          <w:rFonts w:ascii="Neo Tech Std" w:hAnsi="Neo Tech Std"/>
-          <w:color w:val="082957"/>
-          <w:sz w:val="28"/>
-          <w:szCs w:val="28"/>
-        </w:rPr>
-        <w:t>JUNIOR GRENEN:</w:t>
-      </w:r>
-    </w:p>
-    <w:p>
-      <w:pPr>
-        <w:rPr>
-          <w:rFonts w:ascii="Arial" w:hAnsi="Arial" w:cs="Arial"/>
-          <w:color w:val="082957"/>
-        </w:rPr>
-      </w:pPr>
-    </w:p>
-    <w:p>
-      <w:pPr>
-        <w:rPr>
-          <w:rFonts w:ascii="Neo Tech Std" w:hAnsi="Neo Tech Std"/>
-          <w:color w:val="082957"/>
-          <w:sz w:val="28"/>
-          <w:szCs w:val="28"/>
-        </w:rPr>
-      </w:pPr>
-    </w:p>
-    <w:p>
-      <w:pPr>
-        <w:rPr>
-          <w:rFonts w:ascii="Neo Tech Std" w:hAnsi="Neo Tech Std"/>
-          <w:color w:val="082957"/>
-          <w:sz w:val="28"/>
-          <w:szCs w:val="28"/>
-        </w:rPr>
-      </w:pPr>
-      <w:r>
-        <w:rPr>
-          <w:rFonts w:ascii="Neo Tech Std" w:hAnsi="Neo Tech Std"/>
-          <w:color w:val="082957"/>
-          <w:sz w:val="28"/>
-          <w:szCs w:val="28"/>
-        </w:rPr>
-        <w:t>TROPPEN GRENEN:</w:t>
+        <w:t>Det overordnede tema for troppen er ”Klar dig selv!”</w:t>
+      </w:r>
+      <w:r>
+        <w:rPr>
+          <w:rFonts w:ascii="Arial" w:hAnsi="Arial" w:cs="Arial"/>
+        </w:rPr>
+        <w:t xml:space="preserve"> – Trops patruljen skal være i stand til selv at strukturere forløb møder og ture og sikre at disse bliver afviklet. Det er PL/PA som er ansvarlige for at sikre indholdet af dette. Trops spejderen er på et tidspunkt i løbet af sin tid i troppen </w:t>
+      </w:r>
+      <w:r>
+        <w:rPr>
+          <w:rFonts w:ascii="Arial" w:hAnsi="Arial" w:cs="Arial"/>
+        </w:rPr>
+        <w:t xml:space="preserve">blevet udfordret. Troppen kan begå sig på egen hånd på lejr. Basal orientering på plads og dette trænes. Internationalt islæt også tværkorpsligt islæt. Tropslederens opgaver er at være katalysatorer, få tingene til at glide (f.eks. hjælp til at komme afsted på tur), Udfordre patruljen på deres faktuelle niveau.  </w:t>
+      </w:r>
+    </w:p>
+    <w:p>
+      <w:pPr>
+        <w:rPr>
+          <w:rFonts w:ascii="Neo Tech Std" w:hAnsi="Neo Tech Std"/>
+          <w:color w:val="082957"/>
+          <w:sz w:val="28"/>
+          <w:szCs w:val="28"/>
+        </w:rPr>
+      </w:pPr>
+    </w:p>
+    <w:p>
+      <w:pPr>
+        <w:rPr>
+          <w:rFonts w:ascii="Neo Tech Std" w:hAnsi="Neo Tech Std"/>
+          <w:color w:val="082957"/>
+          <w:sz w:val="28"/>
+          <w:szCs w:val="28"/>
+        </w:rPr>
+      </w:pPr>
+      <w:r>
+        <w:rPr>
+          <w:rFonts w:ascii="Neo Tech Std" w:hAnsi="Neo Tech Std"/>
+          <w:color w:val="082957"/>
+          <w:sz w:val="28"/>
+          <w:szCs w:val="28"/>
+        </w:rPr>
+        <w:t>SENIOR GRENEN:</w:t>
       </w:r>
     </w:p>
     <w:p>
@@ -215,62 +387,7 @@
         <w:rPr>
           <w:rFonts w:ascii="Arial" w:hAnsi="Arial" w:cs="Arial"/>
         </w:rPr>
-        <w:t>Det overordnede tema for troppen er ”Klar dig selv!”</w:t>
-      </w:r>
-      <w:r>
-        <w:rPr>
-          <w:rFonts w:ascii="Arial" w:hAnsi="Arial" w:cs="Arial"/>
-        </w:rPr>
-        <w:t xml:space="preserve"> – Trops patruljen skal være i stand til selv at strukturere forløb møder og ture og sikre at disse bliver afviklet. Det er PL/PA som er ansvarlige for at sikre indholdet af dette. Trops spejderen er på et tidspunkt i løbet af sin tid i troppen </w:t>
-      </w:r>
-      <w:r>
-        <w:rPr>
-          <w:rFonts w:ascii="Arial" w:hAnsi="Arial" w:cs="Arial"/>
-        </w:rPr>
-        <w:t xml:space="preserve">blevet udfordret. Troppen kan begå sig på egen hånd på lejr. Basal orientering på plads og dette trænes. Internationalt islæt også tværkorpsligt islæt. Tropslederens opgaver er at være katalysatorer, få tingene til at glide (f.eks. hjælp til at komme </w:t>
-      </w:r>
-      <w:proofErr w:type="spellStart"/>
-      <w:r>
-        <w:rPr>
-          <w:rFonts w:ascii="Arial" w:hAnsi="Arial" w:cs="Arial"/>
-        </w:rPr>
-        <w:t>afsted</w:t>
-      </w:r>
-      <w:proofErr w:type="spellEnd"/>
-      <w:r>
-        <w:rPr>
-          <w:rFonts w:ascii="Arial" w:hAnsi="Arial" w:cs="Arial"/>
-        </w:rPr>
-        <w:t xml:space="preserve"> på tur), Udfordre patruljen på deres faktuelle niveau.  </w:t>
-      </w:r>
-    </w:p>
-    <w:p>
-      <w:pPr>
-        <w:rPr>
-          <w:rFonts w:ascii="Neo Tech Std" w:hAnsi="Neo Tech Std"/>
-          <w:color w:val="082957"/>
-          <w:sz w:val="28"/>
-          <w:szCs w:val="28"/>
-        </w:rPr>
-      </w:pPr>
-    </w:p>
-    <w:p>
-      <w:pPr>
-        <w:rPr>
-          <w:rFonts w:ascii="Neo Tech Std" w:hAnsi="Neo Tech Std"/>
-          <w:color w:val="082957"/>
-          <w:sz w:val="28"/>
-          <w:szCs w:val="28"/>
-        </w:rPr>
-      </w:pPr>
-      <w:r>
-        <w:rPr>
-          <w:rFonts w:ascii="Neo Tech Std" w:hAnsi="Neo Tech Std"/>
-          <w:color w:val="082957"/>
-          <w:sz w:val="28"/>
-          <w:szCs w:val="28"/>
-        </w:rPr>
-        <w:t>SENIOR GRENEN:</w:t>
+        <w:t xml:space="preserve">Den røde tråd for seniorene </w:t>
       </w:r>
     </w:p>
     <w:p>
@@ -284,63 +401,7 @@
         <w:rPr>
           <w:rFonts w:ascii="Arial" w:hAnsi="Arial" w:cs="Arial"/>
         </w:rPr>
-        <w:t xml:space="preserve">Den røde tråd for </w:t>
-      </w:r>
-      <w:proofErr w:type="spellStart"/>
-      <w:r>
-        <w:rPr>
-          <w:rFonts w:ascii="Arial" w:hAnsi="Arial" w:cs="Arial"/>
-        </w:rPr>
-        <w:t>seniorene</w:t>
-      </w:r>
-      <w:proofErr w:type="spellEnd"/>
-      <w:r>
-        <w:rPr>
-          <w:rFonts w:ascii="Arial" w:hAnsi="Arial" w:cs="Arial"/>
-        </w:rPr>
-        <w:t xml:space="preserve"> </w:t>
-      </w:r>
-    </w:p>
-    <w:p>
-      <w:pPr>
-        <w:jc w:val="both"/>
-        <w:rPr>
-          <w:rFonts w:ascii="Arial" w:hAnsi="Arial" w:cs="Arial"/>
-        </w:rPr>
-      </w:pPr>
-      <w:r>
-        <w:rPr>
-          <w:rFonts w:ascii="Arial" w:hAnsi="Arial" w:cs="Arial"/>
-        </w:rPr>
-        <w:t>”</w:t>
-      </w:r>
-      <w:proofErr w:type="spellStart"/>
-      <w:r>
-        <w:rPr>
-          <w:rFonts w:ascii="Arial" w:hAnsi="Arial" w:cs="Arial"/>
-        </w:rPr>
-        <w:t>Drengne</w:t>
-      </w:r>
-      <w:proofErr w:type="spellEnd"/>
-      <w:r>
-        <w:rPr>
-          <w:rFonts w:ascii="Arial" w:hAnsi="Arial" w:cs="Arial"/>
-        </w:rPr>
-        <w:t xml:space="preserve"> det er </w:t>
-      </w:r>
-      <w:proofErr w:type="spellStart"/>
-      <w:r>
-        <w:rPr>
-          <w:rFonts w:ascii="Arial" w:hAnsi="Arial" w:cs="Arial"/>
-        </w:rPr>
-        <w:t>fucked</w:t>
-      </w:r>
-      <w:proofErr w:type="spellEnd"/>
-      <w:r>
-        <w:rPr>
-          <w:rFonts w:ascii="Arial" w:hAnsi="Arial" w:cs="Arial"/>
-        </w:rPr>
-        <w:t xml:space="preserve"> up det gør vi!”</w:t>
+        <w:t>”Drengne det er fucked up det gør vi!”</w:t>
       </w:r>
     </w:p>
     <w:sectPr>

</xml_diff>

<commit_message>
Udkast som PDF til godkendelse
</commit_message>
<xml_diff>
--- a/DenRødeTrådUDKAST.docx
+++ b/DenRødeTrådUDKAST.docx
@@ -115,11 +115,711 @@
     </w:p>
     <w:p>
       <w:pPr>
+        <w:widowControl w:val="0"/>
+        <w:tabs>
+          <w:tab w:val="left" w:pos="566"/>
+          <w:tab w:val="left" w:pos="1133"/>
+          <w:tab w:val="left" w:pos="1700"/>
+          <w:tab w:val="left" w:pos="2267"/>
+          <w:tab w:val="left" w:pos="2834"/>
+          <w:tab w:val="left" w:pos="3401"/>
+          <w:tab w:val="left" w:pos="3968"/>
+          <w:tab w:val="left" w:pos="4535"/>
+          <w:tab w:val="left" w:pos="5102"/>
+          <w:tab w:val="left" w:pos="5669"/>
+          <w:tab w:val="left" w:pos="6236"/>
+          <w:tab w:val="left" w:pos="6803"/>
+        </w:tabs>
+        <w:autoSpaceDE w:val="0"/>
+        <w:autoSpaceDN w:val="0"/>
+        <w:adjustRightInd w:val="0"/>
+        <w:jc w:val="both"/>
+        <w:rPr>
+          <w:rFonts w:ascii="Arial" w:hAnsi="Arial" w:cs="Arial"/>
+          <w:bCs/>
+          <w:lang w:val="en-US"/>
+        </w:rPr>
+      </w:pPr>
+      <w:r>
+        <w:rPr>
+          <w:rFonts w:ascii="Arial" w:hAnsi="Arial" w:cs="Arial"/>
+          <w:bCs/>
+          <w:lang w:val="en-US"/>
+        </w:rPr>
+        <w:t>En minispejder</w:t>
+      </w:r>
+      <w:r>
+        <w:rPr>
+          <w:rFonts w:ascii="Arial" w:hAnsi="Arial" w:cs="Arial"/>
+          <w:bCs/>
+          <w:lang w:val="en-US"/>
+        </w:rPr>
+        <w:t>:</w:t>
+      </w:r>
+    </w:p>
+    <w:p>
+      <w:pPr>
+        <w:pStyle w:val="Listeafsnit"/>
+        <w:widowControl w:val="0"/>
+        <w:numPr>
+          <w:ilvl w:val="0"/>
+          <w:numId w:val="2"/>
+        </w:numPr>
+        <w:tabs>
+          <w:tab w:val="left" w:pos="566"/>
+          <w:tab w:val="left" w:pos="1133"/>
+          <w:tab w:val="left" w:pos="1700"/>
+          <w:tab w:val="left" w:pos="2267"/>
+          <w:tab w:val="left" w:pos="2834"/>
+          <w:tab w:val="left" w:pos="3401"/>
+          <w:tab w:val="left" w:pos="3968"/>
+          <w:tab w:val="left" w:pos="4535"/>
+          <w:tab w:val="left" w:pos="5102"/>
+          <w:tab w:val="left" w:pos="5669"/>
+          <w:tab w:val="left" w:pos="6236"/>
+          <w:tab w:val="left" w:pos="6803"/>
+        </w:tabs>
+        <w:autoSpaceDE w:val="0"/>
+        <w:autoSpaceDN w:val="0"/>
+        <w:adjustRightInd w:val="0"/>
+        <w:jc w:val="both"/>
+        <w:rPr>
+          <w:rFonts w:ascii="Arial" w:hAnsi="Arial" w:cs="Arial"/>
+          <w:bCs/>
+          <w:lang w:val="en-US"/>
+        </w:rPr>
+      </w:pPr>
+      <w:r>
+        <w:rPr>
+          <w:rFonts w:ascii="Arial" w:hAnsi="Arial" w:cs="Arial"/>
+          <w:bCs/>
+          <w:lang w:val="en-US"/>
+        </w:rPr>
+        <w:t>er en god kammerat.</w:t>
+      </w:r>
+    </w:p>
+    <w:p>
+      <w:pPr>
+        <w:pStyle w:val="Listeafsnit"/>
+        <w:widowControl w:val="0"/>
+        <w:numPr>
+          <w:ilvl w:val="0"/>
+          <w:numId w:val="2"/>
+        </w:numPr>
+        <w:tabs>
+          <w:tab w:val="left" w:pos="566"/>
+          <w:tab w:val="left" w:pos="1133"/>
+          <w:tab w:val="left" w:pos="1700"/>
+          <w:tab w:val="left" w:pos="2267"/>
+          <w:tab w:val="left" w:pos="2834"/>
+          <w:tab w:val="left" w:pos="3401"/>
+          <w:tab w:val="left" w:pos="3968"/>
+          <w:tab w:val="left" w:pos="4535"/>
+          <w:tab w:val="left" w:pos="5102"/>
+          <w:tab w:val="left" w:pos="5669"/>
+          <w:tab w:val="left" w:pos="6236"/>
+          <w:tab w:val="left" w:pos="6803"/>
+        </w:tabs>
+        <w:autoSpaceDE w:val="0"/>
+        <w:autoSpaceDN w:val="0"/>
+        <w:adjustRightInd w:val="0"/>
+        <w:jc w:val="both"/>
+        <w:rPr>
+          <w:rFonts w:ascii="Arial" w:hAnsi="Arial" w:cs="Arial"/>
+          <w:bCs/>
+          <w:lang w:val="en-US"/>
+        </w:rPr>
+      </w:pPr>
+      <w:r>
+        <w:rPr>
+          <w:rFonts w:ascii="Arial" w:hAnsi="Arial" w:cs="Arial"/>
+          <w:bCs/>
+          <w:lang w:val="en-US"/>
+        </w:rPr>
+        <w:t>har knivbevis.</w:t>
+      </w:r>
+    </w:p>
+    <w:p>
+      <w:pPr>
+        <w:pStyle w:val="Listeafsnit"/>
+        <w:widowControl w:val="0"/>
+        <w:numPr>
+          <w:ilvl w:val="0"/>
+          <w:numId w:val="2"/>
+        </w:numPr>
+        <w:tabs>
+          <w:tab w:val="left" w:pos="566"/>
+          <w:tab w:val="left" w:pos="1133"/>
+          <w:tab w:val="left" w:pos="1700"/>
+          <w:tab w:val="left" w:pos="2267"/>
+          <w:tab w:val="left" w:pos="2834"/>
+          <w:tab w:val="left" w:pos="3401"/>
+          <w:tab w:val="left" w:pos="3968"/>
+          <w:tab w:val="left" w:pos="4535"/>
+          <w:tab w:val="left" w:pos="5102"/>
+          <w:tab w:val="left" w:pos="5669"/>
+          <w:tab w:val="left" w:pos="6236"/>
+          <w:tab w:val="left" w:pos="6803"/>
+        </w:tabs>
+        <w:autoSpaceDE w:val="0"/>
+        <w:autoSpaceDN w:val="0"/>
+        <w:adjustRightInd w:val="0"/>
+        <w:jc w:val="both"/>
+        <w:rPr>
+          <w:rFonts w:ascii="Arial" w:hAnsi="Arial" w:cs="Arial"/>
+          <w:bCs/>
+          <w:lang w:val="en-US"/>
+        </w:rPr>
+      </w:pPr>
+      <w:r>
+        <w:rPr>
+          <w:rFonts w:ascii="Arial" w:hAnsi="Arial" w:cs="Arial"/>
+          <w:bCs/>
+          <w:lang w:val="en-US"/>
+        </w:rPr>
+        <w:t>har savbevis.</w:t>
+      </w:r>
+    </w:p>
+    <w:p>
+      <w:pPr>
+        <w:pStyle w:val="Listeafsnit"/>
+        <w:widowControl w:val="0"/>
+        <w:numPr>
+          <w:ilvl w:val="0"/>
+          <w:numId w:val="2"/>
+        </w:numPr>
+        <w:tabs>
+          <w:tab w:val="left" w:pos="566"/>
+          <w:tab w:val="left" w:pos="1133"/>
+          <w:tab w:val="left" w:pos="1700"/>
+          <w:tab w:val="left" w:pos="2267"/>
+          <w:tab w:val="left" w:pos="2834"/>
+          <w:tab w:val="left" w:pos="3401"/>
+          <w:tab w:val="left" w:pos="3968"/>
+          <w:tab w:val="left" w:pos="4535"/>
+          <w:tab w:val="left" w:pos="5102"/>
+          <w:tab w:val="left" w:pos="5669"/>
+          <w:tab w:val="left" w:pos="6236"/>
+          <w:tab w:val="left" w:pos="6803"/>
+        </w:tabs>
+        <w:autoSpaceDE w:val="0"/>
+        <w:autoSpaceDN w:val="0"/>
+        <w:adjustRightInd w:val="0"/>
+        <w:jc w:val="both"/>
+        <w:rPr>
+          <w:rFonts w:ascii="Arial" w:hAnsi="Arial" w:cs="Arial"/>
+          <w:bCs/>
+          <w:lang w:val="en-US"/>
+        </w:rPr>
+      </w:pPr>
+      <w:r>
+        <w:rPr>
+          <w:rFonts w:ascii="Arial" w:hAnsi="Arial" w:cs="Arial"/>
+          <w:bCs/>
+          <w:lang w:val="en-US"/>
+        </w:rPr>
+        <w:t>kan opbygge og tænde et bål under opsyn/vejledning.</w:t>
+      </w:r>
+    </w:p>
+    <w:p>
+      <w:pPr>
+        <w:pStyle w:val="Listeafsnit"/>
+        <w:widowControl w:val="0"/>
+        <w:numPr>
+          <w:ilvl w:val="0"/>
+          <w:numId w:val="2"/>
+        </w:numPr>
+        <w:tabs>
+          <w:tab w:val="left" w:pos="566"/>
+          <w:tab w:val="left" w:pos="1133"/>
+          <w:tab w:val="left" w:pos="1700"/>
+          <w:tab w:val="left" w:pos="2267"/>
+          <w:tab w:val="left" w:pos="2834"/>
+          <w:tab w:val="left" w:pos="3401"/>
+          <w:tab w:val="left" w:pos="3968"/>
+          <w:tab w:val="left" w:pos="4535"/>
+          <w:tab w:val="left" w:pos="5102"/>
+          <w:tab w:val="left" w:pos="5669"/>
+          <w:tab w:val="left" w:pos="6236"/>
+          <w:tab w:val="left" w:pos="6803"/>
+        </w:tabs>
+        <w:autoSpaceDE w:val="0"/>
+        <w:autoSpaceDN w:val="0"/>
+        <w:adjustRightInd w:val="0"/>
+        <w:jc w:val="both"/>
+        <w:rPr>
+          <w:rFonts w:ascii="Arial" w:hAnsi="Arial" w:cs="Arial"/>
+          <w:bCs/>
+          <w:lang w:val="en-US"/>
+        </w:rPr>
+      </w:pPr>
+      <w:r>
+        <w:rPr>
+          <w:rFonts w:ascii="Arial" w:hAnsi="Arial" w:cs="Arial"/>
+          <w:bCs/>
+          <w:lang w:val="en-US"/>
+        </w:rPr>
+        <w:t>er bekendt med brugen af økse under opsyn.</w:t>
+      </w:r>
+    </w:p>
+    <w:p>
+      <w:pPr>
+        <w:pStyle w:val="Listeafsnit"/>
+        <w:widowControl w:val="0"/>
+        <w:numPr>
+          <w:ilvl w:val="0"/>
+          <w:numId w:val="2"/>
+        </w:numPr>
+        <w:tabs>
+          <w:tab w:val="left" w:pos="566"/>
+          <w:tab w:val="left" w:pos="1133"/>
+          <w:tab w:val="left" w:pos="1700"/>
+          <w:tab w:val="left" w:pos="2267"/>
+          <w:tab w:val="left" w:pos="2834"/>
+          <w:tab w:val="left" w:pos="3401"/>
+          <w:tab w:val="left" w:pos="3968"/>
+          <w:tab w:val="left" w:pos="4535"/>
+          <w:tab w:val="left" w:pos="5102"/>
+          <w:tab w:val="left" w:pos="5669"/>
+          <w:tab w:val="left" w:pos="6236"/>
+          <w:tab w:val="left" w:pos="6803"/>
+        </w:tabs>
+        <w:autoSpaceDE w:val="0"/>
+        <w:autoSpaceDN w:val="0"/>
+        <w:adjustRightInd w:val="0"/>
+        <w:jc w:val="both"/>
+        <w:rPr>
+          <w:rFonts w:ascii="Arial" w:hAnsi="Arial" w:cs="Arial"/>
+          <w:bCs/>
+          <w:lang w:val="en-US"/>
+        </w:rPr>
+      </w:pPr>
+      <w:r>
+        <w:rPr>
+          <w:rFonts w:ascii="Arial" w:hAnsi="Arial" w:cs="Arial"/>
+          <w:bCs/>
+          <w:lang w:val="en-US"/>
+        </w:rPr>
+        <w:t>er vant til at arbejde i patruljer og er bekendt med PL's opgaver.</w:t>
+      </w:r>
+    </w:p>
+    <w:p>
+      <w:pPr>
+        <w:pStyle w:val="Listeafsnit"/>
+        <w:widowControl w:val="0"/>
+        <w:numPr>
+          <w:ilvl w:val="0"/>
+          <w:numId w:val="2"/>
+        </w:numPr>
+        <w:tabs>
+          <w:tab w:val="left" w:pos="566"/>
+          <w:tab w:val="left" w:pos="1133"/>
+          <w:tab w:val="left" w:pos="1700"/>
+          <w:tab w:val="left" w:pos="2267"/>
+          <w:tab w:val="left" w:pos="2834"/>
+          <w:tab w:val="left" w:pos="3401"/>
+          <w:tab w:val="left" w:pos="3968"/>
+          <w:tab w:val="left" w:pos="4535"/>
+          <w:tab w:val="left" w:pos="5102"/>
+          <w:tab w:val="left" w:pos="5669"/>
+          <w:tab w:val="left" w:pos="6236"/>
+          <w:tab w:val="left" w:pos="6803"/>
+        </w:tabs>
+        <w:autoSpaceDE w:val="0"/>
+        <w:autoSpaceDN w:val="0"/>
+        <w:adjustRightInd w:val="0"/>
+        <w:jc w:val="both"/>
+        <w:rPr>
+          <w:rFonts w:ascii="Arial" w:hAnsi="Arial" w:cs="Arial"/>
+          <w:bCs/>
+          <w:lang w:val="en-US"/>
+        </w:rPr>
+      </w:pPr>
+      <w:r>
+        <w:rPr>
+          <w:rFonts w:ascii="Arial" w:hAnsi="Arial" w:cs="Arial"/>
+          <w:bCs/>
+          <w:lang w:val="en-US"/>
+        </w:rPr>
+        <w:t>har forståelse for at vi ikke alle er ens.</w:t>
+      </w:r>
+    </w:p>
+    <w:p>
+      <w:pPr>
+        <w:pStyle w:val="Listeafsnit"/>
+        <w:widowControl w:val="0"/>
+        <w:numPr>
+          <w:ilvl w:val="0"/>
+          <w:numId w:val="2"/>
+        </w:numPr>
+        <w:tabs>
+          <w:tab w:val="left" w:pos="566"/>
+          <w:tab w:val="left" w:pos="1133"/>
+          <w:tab w:val="left" w:pos="1700"/>
+          <w:tab w:val="left" w:pos="2267"/>
+          <w:tab w:val="left" w:pos="2834"/>
+          <w:tab w:val="left" w:pos="3401"/>
+          <w:tab w:val="left" w:pos="3968"/>
+          <w:tab w:val="left" w:pos="4535"/>
+          <w:tab w:val="left" w:pos="5102"/>
+          <w:tab w:val="left" w:pos="5669"/>
+          <w:tab w:val="left" w:pos="6236"/>
+          <w:tab w:val="left" w:pos="6803"/>
+        </w:tabs>
+        <w:autoSpaceDE w:val="0"/>
+        <w:autoSpaceDN w:val="0"/>
+        <w:adjustRightInd w:val="0"/>
+        <w:jc w:val="both"/>
+        <w:rPr>
+          <w:rFonts w:ascii="Arial" w:hAnsi="Arial" w:cs="Arial"/>
+          <w:bCs/>
+          <w:lang w:val="en-US"/>
+        </w:rPr>
+      </w:pPr>
+      <w:r>
+        <w:rPr>
+          <w:rFonts w:ascii="Arial" w:hAnsi="Arial" w:cs="Arial"/>
+          <w:bCs/>
+          <w:lang w:val="en-US"/>
+        </w:rPr>
+        <w:t>kan binde en vinkelbesnøring.</w:t>
+      </w:r>
+    </w:p>
+    <w:p>
+      <w:pPr>
+        <w:pStyle w:val="Listeafsnit"/>
+        <w:widowControl w:val="0"/>
+        <w:numPr>
+          <w:ilvl w:val="0"/>
+          <w:numId w:val="2"/>
+        </w:numPr>
+        <w:tabs>
+          <w:tab w:val="left" w:pos="566"/>
+          <w:tab w:val="left" w:pos="1133"/>
+          <w:tab w:val="left" w:pos="1700"/>
+          <w:tab w:val="left" w:pos="2267"/>
+          <w:tab w:val="left" w:pos="2834"/>
+          <w:tab w:val="left" w:pos="3401"/>
+          <w:tab w:val="left" w:pos="3968"/>
+          <w:tab w:val="left" w:pos="4535"/>
+          <w:tab w:val="left" w:pos="5102"/>
+          <w:tab w:val="left" w:pos="5669"/>
+          <w:tab w:val="left" w:pos="6236"/>
+          <w:tab w:val="left" w:pos="6803"/>
+        </w:tabs>
+        <w:autoSpaceDE w:val="0"/>
+        <w:autoSpaceDN w:val="0"/>
+        <w:adjustRightInd w:val="0"/>
+        <w:jc w:val="both"/>
+        <w:rPr>
+          <w:rFonts w:ascii="Arial" w:hAnsi="Arial" w:cs="Arial"/>
+          <w:bCs/>
+          <w:lang w:val="en-US"/>
+        </w:rPr>
+      </w:pPr>
+      <w:r>
+        <w:rPr>
+          <w:rFonts w:ascii="Arial" w:hAnsi="Arial" w:cs="Arial"/>
+          <w:bCs/>
+          <w:lang w:val="en-US"/>
+        </w:rPr>
+        <w:t>har set og udført følgende knob/besnøringer:</w:t>
+      </w:r>
+    </w:p>
+    <w:p>
+      <w:pPr>
+        <w:pStyle w:val="Listeafsnit"/>
+        <w:widowControl w:val="0"/>
+        <w:numPr>
+          <w:ilvl w:val="1"/>
+          <w:numId w:val="2"/>
+        </w:numPr>
+        <w:tabs>
+          <w:tab w:val="left" w:pos="566"/>
+          <w:tab w:val="left" w:pos="1133"/>
+          <w:tab w:val="left" w:pos="1700"/>
+          <w:tab w:val="left" w:pos="2267"/>
+          <w:tab w:val="left" w:pos="2834"/>
+          <w:tab w:val="left" w:pos="3401"/>
+          <w:tab w:val="left" w:pos="3968"/>
+          <w:tab w:val="left" w:pos="4535"/>
+          <w:tab w:val="left" w:pos="5102"/>
+          <w:tab w:val="left" w:pos="5669"/>
+          <w:tab w:val="left" w:pos="6236"/>
+          <w:tab w:val="left" w:pos="6803"/>
+        </w:tabs>
+        <w:autoSpaceDE w:val="0"/>
+        <w:autoSpaceDN w:val="0"/>
+        <w:adjustRightInd w:val="0"/>
+        <w:jc w:val="both"/>
+        <w:rPr>
+          <w:rFonts w:ascii="Arial" w:hAnsi="Arial" w:cs="Arial"/>
+          <w:bCs/>
+          <w:lang w:val="en-US"/>
+        </w:rPr>
+      </w:pPr>
+      <w:r>
+        <w:rPr>
+          <w:rFonts w:ascii="Arial" w:hAnsi="Arial" w:cs="Arial"/>
+          <w:bCs/>
+          <w:lang w:val="en-US"/>
+        </w:rPr>
+        <w:t>Tømmerstik</w:t>
+      </w:r>
+      <w:bookmarkStart w:id="0" w:name="_GoBack"/>
+      <w:bookmarkEnd w:id="0"/>
+    </w:p>
+    <w:p>
+      <w:pPr>
+        <w:pStyle w:val="Listeafsnit"/>
+        <w:widowControl w:val="0"/>
+        <w:numPr>
+          <w:ilvl w:val="1"/>
+          <w:numId w:val="2"/>
+        </w:numPr>
+        <w:tabs>
+          <w:tab w:val="left" w:pos="566"/>
+          <w:tab w:val="left" w:pos="1133"/>
+          <w:tab w:val="left" w:pos="1700"/>
+          <w:tab w:val="left" w:pos="2267"/>
+          <w:tab w:val="left" w:pos="2834"/>
+          <w:tab w:val="left" w:pos="3401"/>
+          <w:tab w:val="left" w:pos="3968"/>
+          <w:tab w:val="left" w:pos="4535"/>
+          <w:tab w:val="left" w:pos="5102"/>
+          <w:tab w:val="left" w:pos="5669"/>
+          <w:tab w:val="left" w:pos="6236"/>
+          <w:tab w:val="left" w:pos="6803"/>
+        </w:tabs>
+        <w:autoSpaceDE w:val="0"/>
+        <w:autoSpaceDN w:val="0"/>
+        <w:adjustRightInd w:val="0"/>
+        <w:jc w:val="both"/>
+        <w:rPr>
+          <w:rFonts w:ascii="Arial" w:hAnsi="Arial" w:cs="Arial"/>
+          <w:bCs/>
+          <w:lang w:val="en-US"/>
+        </w:rPr>
+      </w:pPr>
+      <w:r>
+        <w:rPr>
+          <w:rFonts w:ascii="Arial" w:hAnsi="Arial" w:cs="Arial"/>
+          <w:bCs/>
+          <w:lang w:val="en-US"/>
+        </w:rPr>
+        <w:t>Dobbelthalvstik</w:t>
+      </w:r>
+    </w:p>
+    <w:p>
+      <w:pPr>
+        <w:pStyle w:val="Listeafsnit"/>
+        <w:widowControl w:val="0"/>
+        <w:numPr>
+          <w:ilvl w:val="1"/>
+          <w:numId w:val="2"/>
+        </w:numPr>
+        <w:tabs>
+          <w:tab w:val="left" w:pos="566"/>
+          <w:tab w:val="left" w:pos="1133"/>
+          <w:tab w:val="left" w:pos="1700"/>
+          <w:tab w:val="left" w:pos="2267"/>
+          <w:tab w:val="left" w:pos="2834"/>
+          <w:tab w:val="left" w:pos="3401"/>
+          <w:tab w:val="left" w:pos="3968"/>
+          <w:tab w:val="left" w:pos="4535"/>
+          <w:tab w:val="left" w:pos="5102"/>
+          <w:tab w:val="left" w:pos="5669"/>
+          <w:tab w:val="left" w:pos="6236"/>
+          <w:tab w:val="left" w:pos="6803"/>
+        </w:tabs>
+        <w:autoSpaceDE w:val="0"/>
+        <w:autoSpaceDN w:val="0"/>
+        <w:adjustRightInd w:val="0"/>
+        <w:jc w:val="both"/>
+        <w:rPr>
+          <w:rFonts w:ascii="Arial" w:hAnsi="Arial" w:cs="Arial"/>
+          <w:bCs/>
+          <w:lang w:val="en-US"/>
+        </w:rPr>
+      </w:pPr>
+      <w:r>
+        <w:rPr>
+          <w:rFonts w:ascii="Arial" w:hAnsi="Arial" w:cs="Arial"/>
+          <w:bCs/>
+          <w:lang w:val="en-US"/>
+        </w:rPr>
+        <w:t>Råbåndsknob</w:t>
+      </w:r>
+    </w:p>
+    <w:p>
+      <w:pPr>
+        <w:pStyle w:val="Listeafsnit"/>
+        <w:widowControl w:val="0"/>
+        <w:numPr>
+          <w:ilvl w:val="1"/>
+          <w:numId w:val="2"/>
+        </w:numPr>
+        <w:tabs>
+          <w:tab w:val="left" w:pos="566"/>
+          <w:tab w:val="left" w:pos="1133"/>
+          <w:tab w:val="left" w:pos="1700"/>
+          <w:tab w:val="left" w:pos="2267"/>
+          <w:tab w:val="left" w:pos="2834"/>
+          <w:tab w:val="left" w:pos="3401"/>
+          <w:tab w:val="left" w:pos="3968"/>
+          <w:tab w:val="left" w:pos="4535"/>
+          <w:tab w:val="left" w:pos="5102"/>
+          <w:tab w:val="left" w:pos="5669"/>
+          <w:tab w:val="left" w:pos="6236"/>
+          <w:tab w:val="left" w:pos="6803"/>
+        </w:tabs>
+        <w:autoSpaceDE w:val="0"/>
+        <w:autoSpaceDN w:val="0"/>
+        <w:adjustRightInd w:val="0"/>
+        <w:jc w:val="both"/>
+        <w:rPr>
+          <w:rFonts w:ascii="Arial" w:hAnsi="Arial" w:cs="Arial"/>
+          <w:bCs/>
+          <w:lang w:val="en-US"/>
+        </w:rPr>
+      </w:pPr>
+      <w:r>
+        <w:rPr>
+          <w:rFonts w:ascii="Arial" w:hAnsi="Arial" w:cs="Arial"/>
+          <w:bCs/>
+          <w:lang w:val="en-US"/>
+        </w:rPr>
+        <w:t>flagknob</w:t>
+      </w:r>
+    </w:p>
+    <w:p>
+      <w:pPr>
+        <w:pStyle w:val="Listeafsnit"/>
+        <w:widowControl w:val="0"/>
+        <w:numPr>
+          <w:ilvl w:val="1"/>
+          <w:numId w:val="2"/>
+        </w:numPr>
+        <w:tabs>
+          <w:tab w:val="left" w:pos="566"/>
+          <w:tab w:val="left" w:pos="1133"/>
+          <w:tab w:val="left" w:pos="1700"/>
+          <w:tab w:val="left" w:pos="2267"/>
+          <w:tab w:val="left" w:pos="2834"/>
+          <w:tab w:val="left" w:pos="3401"/>
+          <w:tab w:val="left" w:pos="3968"/>
+          <w:tab w:val="left" w:pos="4535"/>
+          <w:tab w:val="left" w:pos="5102"/>
+          <w:tab w:val="left" w:pos="5669"/>
+          <w:tab w:val="left" w:pos="6236"/>
+          <w:tab w:val="left" w:pos="6803"/>
+        </w:tabs>
+        <w:autoSpaceDE w:val="0"/>
+        <w:autoSpaceDN w:val="0"/>
+        <w:adjustRightInd w:val="0"/>
+        <w:jc w:val="both"/>
+        <w:rPr>
+          <w:rFonts w:ascii="Arial" w:hAnsi="Arial" w:cs="Arial"/>
+          <w:bCs/>
+          <w:lang w:val="en-US"/>
+        </w:rPr>
+      </w:pPr>
+      <w:r>
+        <w:rPr>
+          <w:rFonts w:ascii="Arial" w:hAnsi="Arial" w:cs="Arial"/>
+          <w:bCs/>
+          <w:lang w:val="en-US"/>
+        </w:rPr>
+        <w:t>Saddelmagerstik</w:t>
+      </w:r>
+    </w:p>
+    <w:p>
+      <w:pPr>
+        <w:pStyle w:val="Listeafsnit"/>
+        <w:widowControl w:val="0"/>
+        <w:numPr>
+          <w:ilvl w:val="0"/>
+          <w:numId w:val="2"/>
+        </w:numPr>
+        <w:tabs>
+          <w:tab w:val="left" w:pos="566"/>
+          <w:tab w:val="left" w:pos="1133"/>
+          <w:tab w:val="left" w:pos="1700"/>
+          <w:tab w:val="left" w:pos="2267"/>
+          <w:tab w:val="left" w:pos="2834"/>
+          <w:tab w:val="left" w:pos="3401"/>
+          <w:tab w:val="left" w:pos="3968"/>
+          <w:tab w:val="left" w:pos="4535"/>
+          <w:tab w:val="left" w:pos="5102"/>
+          <w:tab w:val="left" w:pos="5669"/>
+          <w:tab w:val="left" w:pos="6236"/>
+          <w:tab w:val="left" w:pos="6803"/>
+        </w:tabs>
+        <w:autoSpaceDE w:val="0"/>
+        <w:autoSpaceDN w:val="0"/>
+        <w:adjustRightInd w:val="0"/>
+        <w:ind w:left="567" w:hanging="207"/>
+        <w:jc w:val="both"/>
+        <w:rPr>
+          <w:rFonts w:ascii="Arial" w:hAnsi="Arial" w:cs="Arial"/>
+          <w:bCs/>
+          <w:lang w:val="en-US"/>
+        </w:rPr>
+      </w:pPr>
+      <w:r>
+        <w:rPr>
+          <w:rFonts w:ascii="Arial" w:hAnsi="Arial" w:cs="Arial"/>
+          <w:bCs/>
+          <w:lang w:val="en-US"/>
+        </w:rPr>
+        <w:t>har stiftet bekendskab med spejdere i andre lande (kommunikation) samt folk som er dårligere stillet end dem selv.</w:t>
+      </w:r>
+    </w:p>
+    <w:p>
+      <w:pPr>
+        <w:pStyle w:val="Listeafsnit"/>
+        <w:numPr>
+          <w:ilvl w:val="0"/>
+          <w:numId w:val="2"/>
+        </w:numPr>
+        <w:ind w:left="567" w:hanging="207"/>
+        <w:jc w:val="both"/>
         <w:rPr>
           <w:rFonts w:ascii="Arial" w:hAnsi="Arial" w:cs="Arial"/>
           <w:color w:val="082957"/>
         </w:rPr>
       </w:pPr>
+      <w:r>
+        <w:rPr>
+          <w:rFonts w:ascii="Arial" w:hAnsi="Arial" w:cs="Arial"/>
+          <w:bCs/>
+          <w:lang w:val="en-US"/>
+        </w:rPr>
+        <w:t>har en holdning til hvad de skal lave.</w:t>
+      </w:r>
+    </w:p>
+    <w:p>
+      <w:pPr>
+        <w:pStyle w:val="Listeafsnit"/>
+        <w:numPr>
+          <w:ilvl w:val="0"/>
+          <w:numId w:val="2"/>
+        </w:numPr>
+        <w:ind w:left="567" w:hanging="207"/>
+        <w:jc w:val="both"/>
+        <w:rPr>
+          <w:rFonts w:ascii="Arial" w:hAnsi="Arial" w:cs="Arial"/>
+          <w:color w:val="082957"/>
+        </w:rPr>
+      </w:pPr>
+      <w:r>
+        <w:rPr>
+          <w:rFonts w:ascii="Arial" w:hAnsi="Arial" w:cs="Arial"/>
+          <w:bCs/>
+          <w:lang w:val="en-US"/>
+        </w:rPr>
+        <w:t>har gennemført “klar dig selv” mærket.</w:t>
+      </w:r>
     </w:p>
     <w:p>
       <w:pPr>
@@ -275,7 +975,14 @@
         <w:rPr>
           <w:rFonts w:ascii="Arial" w:hAnsi="Arial" w:cs="Arial"/>
         </w:rPr>
-        <w:t xml:space="preserve"> hike uden at der er voksne dog ikke at overnatte uden voksen tilstedeværelse. Samtidig forventes de at kunne lave mad </w:t>
+        <w:t xml:space="preserve"> hike uden at der er voksne dog ikke at overnatte uden voksen </w:t>
+      </w:r>
+      <w:r>
+        <w:rPr>
+          <w:rFonts w:ascii="Arial" w:hAnsi="Arial" w:cs="Arial"/>
+        </w:rPr>
+        <w:lastRenderedPageBreak/>
+        <w:t xml:space="preserve">tilstedeværelse. Samtidig forventes de at kunne lave mad </w:t>
       </w:r>
       <w:r>
         <w:rPr>
@@ -287,10 +994,26 @@
         <w:rPr>
           <w:rFonts w:ascii="Arial" w:hAnsi="Arial" w:cs="Arial"/>
         </w:rPr>
-        <w:t xml:space="preserve"> De nye juniore forventes at kunne håndtere kniv uden opsyn, samt sav, bål og økse under opsyn.</w:t>
-      </w:r>
-      <w:bookmarkStart w:id="0" w:name="_GoBack"/>
-      <w:bookmarkEnd w:id="0"/>
+        <w:t xml:space="preserve"> De nye juniore</w:t>
+      </w:r>
+      <w:r>
+        <w:rPr>
+          <w:rFonts w:ascii="Arial" w:hAnsi="Arial" w:cs="Arial"/>
+        </w:rPr>
+        <w:t>r</w:t>
+      </w:r>
+      <w:r>
+        <w:rPr>
+          <w:rFonts w:ascii="Arial" w:hAnsi="Arial" w:cs="Arial"/>
+        </w:rPr>
+        <w:t xml:space="preserve"> forventes at kunne håndtere kniv uden opsyn, samt sav, bål og økse under opsyn.</w:t>
+      </w:r>
+      <w:r>
+        <w:rPr>
+          <w:rFonts w:ascii="Arial" w:hAnsi="Arial" w:cs="Arial"/>
+        </w:rPr>
+        <w:t xml:space="preserve"> Kan selv håndtere deres personlige hygiejne, kan selv styre deres personlige udrustning pakke deres ting samt klæde sig fornuftigt. </w:t>
+      </w:r>
     </w:p>
     <w:p>
       <w:pPr>
@@ -405,7 +1128,11 @@
       </w:r>
     </w:p>
     <w:sectPr>
-      <w:headerReference w:type="default" r:id="rId7"/>
+      <w:headerReference w:type="even" r:id="rId8"/>
+      <w:headerReference w:type="default" r:id="rId9"/>
+      <w:footerReference w:type="even" r:id="rId10"/>
+      <w:footerReference w:type="default" r:id="rId11"/>
+      <w:headerReference w:type="first" r:id="rId12"/>
       <w:pgSz w:w="11900" w:h="16840"/>
       <w:pgMar w:top="1701" w:right="1134" w:bottom="1701" w:left="1134" w:header="708" w:footer="708" w:gutter="0"/>
       <w:cols w:space="708"/>
@@ -434,6 +1161,398 @@
 </w:endnotes>
 </file>
 
+<file path=word/footer1.xml><?xml version="1.0" encoding="utf-8"?>
+<w:ftr xmlns:wpc="http://schemas.microsoft.com/office/word/2010/wordprocessingCanvas" xmlns:mo="http://schemas.microsoft.com/office/mac/office/2008/main" xmlns:mc="http://schemas.openxmlformats.org/markup-compatibility/2006" xmlns:mv="urn:schemas-microsoft-com:mac:vml" xmlns:o="urn:schemas-microsoft-com:office:office" xmlns:r="http://schemas.openxmlformats.org/officeDocument/2006/relationships" xmlns:m="http://schemas.openxmlformats.org/officeDocument/2006/math" xmlns:v="urn:schemas-microsoft-com:vml" xmlns:wp14="http://schemas.microsoft.com/office/word/2010/wordprocessingDrawing" xmlns:wp="http://schemas.openxmlformats.org/drawingml/2006/wordprocessingDrawing" xmlns:w10="urn:schemas-microsoft-com:office:word" xmlns:w="http://schemas.openxmlformats.org/wordprocessingml/2006/main" xmlns:w14="http://schemas.microsoft.com/office/word/2010/wordml" xmlns:wpg="http://schemas.microsoft.com/office/word/2010/wordprocessingGroup" xmlns:wpi="http://schemas.microsoft.com/office/word/2010/wordprocessingInk" xmlns:wne="http://schemas.microsoft.com/office/word/2006/wordml" xmlns:wps="http://schemas.microsoft.com/office/word/2010/wordprocessingShape" mc:Ignorable="w14 wp14 mv">
+  <w:tbl>
+    <w:tblPr>
+      <w:tblpPr w:leftFromText="187" w:rightFromText="187" w:bottomFromText="200" w:vertAnchor="text" w:tblpY="1"/>
+      <w:tblW w:w="5000" w:type="pct"/>
+      <w:tblLook w:val="04A0" w:firstRow="1" w:lastRow="0" w:firstColumn="1" w:lastColumn="0" w:noHBand="0" w:noVBand="1"/>
+    </w:tblPr>
+    <w:tblGrid>
+      <w:gridCol w:w="4237"/>
+      <w:gridCol w:w="1373"/>
+      <w:gridCol w:w="4238"/>
+    </w:tblGrid>
+    <w:tr>
+      <w:trPr>
+        <w:trHeight w:val="151"/>
+      </w:trPr>
+      <w:tc>
+        <w:tcPr>
+          <w:tcW w:w="2250" w:type="pct"/>
+          <w:tcBorders>
+            <w:top w:val="nil"/>
+            <w:left w:val="nil"/>
+            <w:bottom w:val="single" w:sz="4" w:space="0" w:color="4F81BD" w:themeColor="accent1"/>
+            <w:right w:val="nil"/>
+          </w:tcBorders>
+        </w:tcPr>
+        <w:p>
+          <w:pPr>
+            <w:pStyle w:val="Sidehoved"/>
+            <w:spacing w:line="276" w:lineRule="auto"/>
+            <w:rPr>
+              <w:rFonts w:asciiTheme="majorHAnsi" w:eastAsiaTheme="majorEastAsia" w:hAnsiTheme="majorHAnsi" w:cstheme="majorBidi"/>
+              <w:b/>
+              <w:bCs/>
+              <w:color w:val="4F81BD" w:themeColor="accent1"/>
+            </w:rPr>
+          </w:pPr>
+        </w:p>
+      </w:tc>
+      <w:tc>
+        <w:tcPr>
+          <w:tcW w:w="500" w:type="pct"/>
+          <w:vMerge w:val="restart"/>
+          <w:noWrap/>
+          <w:vAlign w:val="center"/>
+          <w:hideMark/>
+        </w:tcPr>
+        <w:p>
+          <w:pPr>
+            <w:pStyle w:val="Ingenafstand"/>
+            <w:spacing w:line="276" w:lineRule="auto"/>
+            <w:rPr>
+              <w:rFonts w:asciiTheme="majorHAnsi" w:hAnsiTheme="majorHAnsi"/>
+              <w:color w:val="365F91" w:themeColor="accent1" w:themeShade="BF"/>
+            </w:rPr>
+          </w:pPr>
+          <w:sdt>
+            <w:sdtPr>
+              <w:rPr>
+                <w:rFonts w:ascii="Cambria" w:hAnsi="Cambria"/>
+                <w:color w:val="365F91" w:themeColor="accent1" w:themeShade="BF"/>
+              </w:rPr>
+              <w:id w:val="179835412"/>
+              <w:placeholder>
+                <w:docPart w:val="8E1EA2C11C6EAB4EB6A7553886125EB8"/>
+              </w:placeholder>
+              <w:temporary/>
+              <w:showingPlcHdr/>
+            </w:sdtPr>
+            <w:sdtContent>
+              <w:r>
+                <w:rPr>
+                  <w:rFonts w:ascii="Cambria" w:hAnsi="Cambria"/>
+                  <w:color w:val="365F91" w:themeColor="accent1" w:themeShade="BF"/>
+                </w:rPr>
+                <w:t>[Skriv tekst]</w:t>
+              </w:r>
+            </w:sdtContent>
+          </w:sdt>
+        </w:p>
+      </w:tc>
+      <w:tc>
+        <w:tcPr>
+          <w:tcW w:w="2250" w:type="pct"/>
+          <w:tcBorders>
+            <w:top w:val="nil"/>
+            <w:left w:val="nil"/>
+            <w:bottom w:val="single" w:sz="4" w:space="0" w:color="4F81BD" w:themeColor="accent1"/>
+            <w:right w:val="nil"/>
+          </w:tcBorders>
+        </w:tcPr>
+        <w:p>
+          <w:pPr>
+            <w:pStyle w:val="Sidehoved"/>
+            <w:spacing w:line="276" w:lineRule="auto"/>
+            <w:rPr>
+              <w:rFonts w:asciiTheme="majorHAnsi" w:eastAsiaTheme="majorEastAsia" w:hAnsiTheme="majorHAnsi" w:cstheme="majorBidi"/>
+              <w:b/>
+              <w:bCs/>
+              <w:color w:val="4F81BD" w:themeColor="accent1"/>
+            </w:rPr>
+          </w:pPr>
+        </w:p>
+      </w:tc>
+    </w:tr>
+    <w:tr>
+      <w:trPr>
+        <w:trHeight w:val="150"/>
+      </w:trPr>
+      <w:tc>
+        <w:tcPr>
+          <w:tcW w:w="2250" w:type="pct"/>
+          <w:tcBorders>
+            <w:top w:val="single" w:sz="4" w:space="0" w:color="4F81BD" w:themeColor="accent1"/>
+            <w:left w:val="nil"/>
+            <w:bottom w:val="nil"/>
+            <w:right w:val="nil"/>
+          </w:tcBorders>
+        </w:tcPr>
+        <w:p>
+          <w:pPr>
+            <w:pStyle w:val="Sidehoved"/>
+            <w:spacing w:line="276" w:lineRule="auto"/>
+            <w:rPr>
+              <w:rFonts w:asciiTheme="majorHAnsi" w:eastAsiaTheme="majorEastAsia" w:hAnsiTheme="majorHAnsi" w:cstheme="majorBidi"/>
+              <w:b/>
+              <w:bCs/>
+              <w:color w:val="4F81BD" w:themeColor="accent1"/>
+            </w:rPr>
+          </w:pPr>
+        </w:p>
+      </w:tc>
+      <w:tc>
+        <w:tcPr>
+          <w:tcW w:w="0" w:type="auto"/>
+          <w:vMerge/>
+          <w:vAlign w:val="center"/>
+          <w:hideMark/>
+        </w:tcPr>
+        <w:p>
+          <w:pPr>
+            <w:rPr>
+              <w:rFonts w:asciiTheme="majorHAnsi" w:hAnsiTheme="majorHAnsi"/>
+              <w:color w:val="365F91" w:themeColor="accent1" w:themeShade="BF"/>
+              <w:sz w:val="22"/>
+              <w:szCs w:val="22"/>
+            </w:rPr>
+          </w:pPr>
+        </w:p>
+      </w:tc>
+      <w:tc>
+        <w:tcPr>
+          <w:tcW w:w="2250" w:type="pct"/>
+          <w:tcBorders>
+            <w:top w:val="single" w:sz="4" w:space="0" w:color="4F81BD" w:themeColor="accent1"/>
+            <w:left w:val="nil"/>
+            <w:bottom w:val="nil"/>
+            <w:right w:val="nil"/>
+          </w:tcBorders>
+        </w:tcPr>
+        <w:p>
+          <w:pPr>
+            <w:pStyle w:val="Sidehoved"/>
+            <w:spacing w:line="276" w:lineRule="auto"/>
+            <w:rPr>
+              <w:rFonts w:asciiTheme="majorHAnsi" w:eastAsiaTheme="majorEastAsia" w:hAnsiTheme="majorHAnsi" w:cstheme="majorBidi"/>
+              <w:b/>
+              <w:bCs/>
+              <w:color w:val="4F81BD" w:themeColor="accent1"/>
+            </w:rPr>
+          </w:pPr>
+        </w:p>
+      </w:tc>
+    </w:tr>
+  </w:tbl>
+  <w:p>
+    <w:pPr>
+      <w:pStyle w:val="Sidefod"/>
+    </w:pPr>
+  </w:p>
+</w:ftr>
+</file>
+
+<file path=word/footer2.xml><?xml version="1.0" encoding="utf-8"?>
+<w:ftr xmlns:wpc="http://schemas.microsoft.com/office/word/2010/wordprocessingCanvas" xmlns:mo="http://schemas.microsoft.com/office/mac/office/2008/main" xmlns:mc="http://schemas.openxmlformats.org/markup-compatibility/2006" xmlns:mv="urn:schemas-microsoft-com:mac:vml" xmlns:o="urn:schemas-microsoft-com:office:office" xmlns:r="http://schemas.openxmlformats.org/officeDocument/2006/relationships" xmlns:m="http://schemas.openxmlformats.org/officeDocument/2006/math" xmlns:v="urn:schemas-microsoft-com:vml" xmlns:wp14="http://schemas.microsoft.com/office/word/2010/wordprocessingDrawing" xmlns:wp="http://schemas.openxmlformats.org/drawingml/2006/wordprocessingDrawing" xmlns:w10="urn:schemas-microsoft-com:office:word" xmlns:w="http://schemas.openxmlformats.org/wordprocessingml/2006/main" xmlns:w14="http://schemas.microsoft.com/office/word/2010/wordml" xmlns:wpg="http://schemas.microsoft.com/office/word/2010/wordprocessingGroup" xmlns:wpi="http://schemas.microsoft.com/office/word/2010/wordprocessingInk" xmlns:wne="http://schemas.microsoft.com/office/word/2006/wordml" xmlns:wps="http://schemas.microsoft.com/office/word/2010/wordprocessingShape" mc:Ignorable="w14 wp14 mv">
+  <w:tbl>
+    <w:tblPr>
+      <w:tblpPr w:leftFromText="187" w:rightFromText="187" w:bottomFromText="200" w:vertAnchor="text" w:tblpY="1"/>
+      <w:tblW w:w="5000" w:type="pct"/>
+      <w:tblLook w:val="04A0" w:firstRow="1" w:lastRow="0" w:firstColumn="1" w:lastColumn="0" w:noHBand="0" w:noVBand="1"/>
+    </w:tblPr>
+    <w:tblGrid>
+      <w:gridCol w:w="4431"/>
+      <w:gridCol w:w="985"/>
+      <w:gridCol w:w="4432"/>
+    </w:tblGrid>
+    <w:tr>
+      <w:trPr>
+        <w:trHeight w:val="151"/>
+      </w:trPr>
+      <w:tc>
+        <w:tcPr>
+          <w:tcW w:w="2250" w:type="pct"/>
+          <w:tcBorders>
+            <w:top w:val="nil"/>
+            <w:left w:val="nil"/>
+            <w:bottom w:val="single" w:sz="4" w:space="0" w:color="4F81BD" w:themeColor="accent1"/>
+            <w:right w:val="nil"/>
+          </w:tcBorders>
+        </w:tcPr>
+        <w:p>
+          <w:pPr>
+            <w:pStyle w:val="Sidehoved"/>
+            <w:spacing w:line="276" w:lineRule="auto"/>
+            <w:rPr>
+              <w:rFonts w:asciiTheme="majorHAnsi" w:eastAsiaTheme="majorEastAsia" w:hAnsiTheme="majorHAnsi" w:cstheme="majorBidi"/>
+              <w:b/>
+              <w:bCs/>
+              <w:color w:val="4F81BD" w:themeColor="accent1"/>
+            </w:rPr>
+          </w:pPr>
+        </w:p>
+      </w:tc>
+      <w:tc>
+        <w:tcPr>
+          <w:tcW w:w="500" w:type="pct"/>
+          <w:vMerge w:val="restart"/>
+          <w:noWrap/>
+          <w:vAlign w:val="center"/>
+          <w:hideMark/>
+        </w:tcPr>
+        <w:p>
+          <w:pPr>
+            <w:pStyle w:val="Ingenafstand"/>
+            <w:spacing w:line="276" w:lineRule="auto"/>
+            <w:jc w:val="center"/>
+            <w:rPr>
+              <w:rFonts w:asciiTheme="majorHAnsi" w:hAnsiTheme="majorHAnsi"/>
+              <w:color w:val="365F91" w:themeColor="accent1" w:themeShade="BF"/>
+            </w:rPr>
+          </w:pPr>
+          <w:r>
+            <w:rPr>
+              <w:rStyle w:val="Sidetal"/>
+              <w:rFonts w:asciiTheme="minorHAnsi" w:hAnsiTheme="minorHAnsi"/>
+              <w:sz w:val="24"/>
+              <w:szCs w:val="24"/>
+            </w:rPr>
+            <w:fldChar w:fldCharType="begin"/>
+          </w:r>
+          <w:r>
+            <w:rPr>
+              <w:rStyle w:val="Sidetal"/>
+              <w:rFonts w:asciiTheme="minorHAnsi" w:hAnsiTheme="minorHAnsi"/>
+              <w:sz w:val="24"/>
+              <w:szCs w:val="24"/>
+            </w:rPr>
+            <w:instrText xml:space="preserve"> PAGE </w:instrText>
+          </w:r>
+          <w:r>
+            <w:rPr>
+              <w:rStyle w:val="Sidetal"/>
+              <w:rFonts w:asciiTheme="minorHAnsi" w:hAnsiTheme="minorHAnsi"/>
+              <w:sz w:val="24"/>
+              <w:szCs w:val="24"/>
+            </w:rPr>
+            <w:fldChar w:fldCharType="separate"/>
+          </w:r>
+          <w:r>
+            <w:rPr>
+              <w:rStyle w:val="Sidetal"/>
+              <w:rFonts w:asciiTheme="minorHAnsi" w:hAnsiTheme="minorHAnsi"/>
+              <w:noProof/>
+              <w:sz w:val="24"/>
+              <w:szCs w:val="24"/>
+            </w:rPr>
+            <w:t>1</w:t>
+          </w:r>
+          <w:r>
+            <w:rPr>
+              <w:rStyle w:val="Sidetal"/>
+              <w:rFonts w:asciiTheme="minorHAnsi" w:hAnsiTheme="minorHAnsi"/>
+              <w:sz w:val="24"/>
+              <w:szCs w:val="24"/>
+            </w:rPr>
+            <w:fldChar w:fldCharType="end"/>
+          </w:r>
+        </w:p>
+      </w:tc>
+      <w:tc>
+        <w:tcPr>
+          <w:tcW w:w="2250" w:type="pct"/>
+          <w:tcBorders>
+            <w:top w:val="nil"/>
+            <w:left w:val="nil"/>
+            <w:bottom w:val="single" w:sz="4" w:space="0" w:color="4F81BD" w:themeColor="accent1"/>
+            <w:right w:val="nil"/>
+          </w:tcBorders>
+        </w:tcPr>
+        <w:p>
+          <w:pPr>
+            <w:pStyle w:val="Sidehoved"/>
+            <w:spacing w:line="276" w:lineRule="auto"/>
+            <w:rPr>
+              <w:rFonts w:asciiTheme="majorHAnsi" w:eastAsiaTheme="majorEastAsia" w:hAnsiTheme="majorHAnsi" w:cstheme="majorBidi"/>
+              <w:b/>
+              <w:bCs/>
+              <w:color w:val="4F81BD" w:themeColor="accent1"/>
+            </w:rPr>
+          </w:pPr>
+        </w:p>
+      </w:tc>
+    </w:tr>
+    <w:tr>
+      <w:trPr>
+        <w:trHeight w:val="150"/>
+      </w:trPr>
+      <w:tc>
+        <w:tcPr>
+          <w:tcW w:w="2250" w:type="pct"/>
+          <w:tcBorders>
+            <w:top w:val="single" w:sz="4" w:space="0" w:color="4F81BD" w:themeColor="accent1"/>
+            <w:left w:val="nil"/>
+            <w:bottom w:val="nil"/>
+            <w:right w:val="nil"/>
+          </w:tcBorders>
+        </w:tcPr>
+        <w:p>
+          <w:pPr>
+            <w:pStyle w:val="Sidehoved"/>
+            <w:spacing w:line="276" w:lineRule="auto"/>
+            <w:rPr>
+              <w:rFonts w:asciiTheme="majorHAnsi" w:eastAsiaTheme="majorEastAsia" w:hAnsiTheme="majorHAnsi" w:cstheme="majorBidi"/>
+              <w:b/>
+              <w:bCs/>
+              <w:color w:val="4F81BD" w:themeColor="accent1"/>
+            </w:rPr>
+          </w:pPr>
+        </w:p>
+      </w:tc>
+      <w:tc>
+        <w:tcPr>
+          <w:tcW w:w="0" w:type="auto"/>
+          <w:vMerge/>
+          <w:vAlign w:val="center"/>
+          <w:hideMark/>
+        </w:tcPr>
+        <w:p>
+          <w:pPr>
+            <w:rPr>
+              <w:rFonts w:asciiTheme="majorHAnsi" w:hAnsiTheme="majorHAnsi"/>
+              <w:color w:val="365F91" w:themeColor="accent1" w:themeShade="BF"/>
+              <w:sz w:val="22"/>
+              <w:szCs w:val="22"/>
+            </w:rPr>
+          </w:pPr>
+        </w:p>
+      </w:tc>
+      <w:tc>
+        <w:tcPr>
+          <w:tcW w:w="2250" w:type="pct"/>
+          <w:tcBorders>
+            <w:top w:val="single" w:sz="4" w:space="0" w:color="4F81BD" w:themeColor="accent1"/>
+            <w:left w:val="nil"/>
+            <w:bottom w:val="nil"/>
+            <w:right w:val="nil"/>
+          </w:tcBorders>
+        </w:tcPr>
+        <w:p>
+          <w:pPr>
+            <w:pStyle w:val="Sidehoved"/>
+            <w:spacing w:line="276" w:lineRule="auto"/>
+            <w:rPr>
+              <w:rFonts w:asciiTheme="majorHAnsi" w:eastAsiaTheme="majorEastAsia" w:hAnsiTheme="majorHAnsi" w:cstheme="majorBidi"/>
+              <w:b/>
+              <w:bCs/>
+              <w:color w:val="4F81BD" w:themeColor="accent1"/>
+            </w:rPr>
+          </w:pPr>
+        </w:p>
+      </w:tc>
+    </w:tr>
+  </w:tbl>
+  <w:p>
+    <w:pPr>
+      <w:pStyle w:val="Sidefod"/>
+    </w:pPr>
+  </w:p>
+</w:ftr>
+</file>
+
 <file path=word/footnotes.xml><?xml version="1.0" encoding="utf-8"?>
 <w:footnotes xmlns:wpc="http://schemas.microsoft.com/office/word/2010/wordprocessingCanvas" xmlns:mo="http://schemas.microsoft.com/office/mac/office/2008/main" xmlns:mc="http://schemas.openxmlformats.org/markup-compatibility/2006" xmlns:mv="urn:schemas-microsoft-com:mac:vml" xmlns:o="urn:schemas-microsoft-com:office:office" xmlns:r="http://schemas.openxmlformats.org/officeDocument/2006/relationships" xmlns:m="http://schemas.openxmlformats.org/officeDocument/2006/math" xmlns:v="urn:schemas-microsoft-com:vml" xmlns:wp14="http://schemas.microsoft.com/office/word/2010/wordprocessingDrawing" xmlns:wp="http://schemas.openxmlformats.org/drawingml/2006/wordprocessingDrawing" xmlns:w10="urn:schemas-microsoft-com:office:word" xmlns:w="http://schemas.openxmlformats.org/wordprocessingml/2006/main" xmlns:w14="http://schemas.microsoft.com/office/word/2010/wordml" xmlns:wpg="http://schemas.microsoft.com/office/word/2010/wordprocessingGroup" xmlns:wpi="http://schemas.microsoft.com/office/word/2010/wordprocessingInk" xmlns:wne="http://schemas.microsoft.com/office/word/2006/wordml" xmlns:wps="http://schemas.microsoft.com/office/word/2010/wordprocessingShape" mc:Ignorable="w14 wp14">
   <w:footnote w:type="separator" w:id="-1">
@@ -454,11 +1573,91 @@
 </file>
 
 <file path=word/header1.xml><?xml version="1.0" encoding="utf-8"?>
-<w:hdr xmlns:wpc="http://schemas.microsoft.com/office/word/2010/wordprocessingCanvas" xmlns:mo="http://schemas.microsoft.com/office/mac/office/2008/main" xmlns:mc="http://schemas.openxmlformats.org/markup-compatibility/2006" xmlns:mv="urn:schemas-microsoft-com:mac:vml" xmlns:o="urn:schemas-microsoft-com:office:office" xmlns:r="http://schemas.openxmlformats.org/officeDocument/2006/relationships" xmlns:m="http://schemas.openxmlformats.org/officeDocument/2006/math" xmlns:v="urn:schemas-microsoft-com:vml" xmlns:wp14="http://schemas.microsoft.com/office/word/2010/wordprocessingDrawing" xmlns:wp="http://schemas.openxmlformats.org/drawingml/2006/wordprocessingDrawing" xmlns:w10="urn:schemas-microsoft-com:office:word" xmlns:w="http://schemas.openxmlformats.org/wordprocessingml/2006/main" xmlns:w14="http://schemas.microsoft.com/office/word/2010/wordml" xmlns:wpg="http://schemas.microsoft.com/office/word/2010/wordprocessingGroup" xmlns:wpi="http://schemas.microsoft.com/office/word/2010/wordprocessingInk" xmlns:wne="http://schemas.microsoft.com/office/word/2006/wordml" xmlns:wps="http://schemas.microsoft.com/office/word/2010/wordprocessingShape" mc:Ignorable="w14 wp14">
+<w:hdr xmlns:wpc="http://schemas.microsoft.com/office/word/2010/wordprocessingCanvas" xmlns:mo="http://schemas.microsoft.com/office/mac/office/2008/main" xmlns:mc="http://schemas.openxmlformats.org/markup-compatibility/2006" xmlns:mv="urn:schemas-microsoft-com:mac:vml" xmlns:o="urn:schemas-microsoft-com:office:office" xmlns:r="http://schemas.openxmlformats.org/officeDocument/2006/relationships" xmlns:m="http://schemas.openxmlformats.org/officeDocument/2006/math" xmlns:v="urn:schemas-microsoft-com:vml" xmlns:wp14="http://schemas.microsoft.com/office/word/2010/wordprocessingDrawing" xmlns:wp="http://schemas.openxmlformats.org/drawingml/2006/wordprocessingDrawing" xmlns:w10="urn:schemas-microsoft-com:office:word" xmlns:w="http://schemas.openxmlformats.org/wordprocessingml/2006/main" xmlns:w14="http://schemas.microsoft.com/office/word/2010/wordml" xmlns:wpg="http://schemas.microsoft.com/office/word/2010/wordprocessingGroup" xmlns:wpi="http://schemas.microsoft.com/office/word/2010/wordprocessingInk" xmlns:wne="http://schemas.microsoft.com/office/word/2006/wordml" xmlns:wps="http://schemas.microsoft.com/office/word/2010/wordprocessingShape" mc:Ignorable="w14 wp14 mv">
   <w:p>
     <w:pPr>
       <w:pStyle w:val="Sidehoved"/>
     </w:pPr>
+    <w:r>
+      <w:rPr>
+        <w:noProof/>
+        <w:lang w:val="en-US"/>
+      </w:rPr>
+      <w:pict w14:anchorId="14C574DA">
+        <v:shapetype id="_x0000_t136" coordsize="21600,21600" o:spt="136" adj="10800" path="m@7,0l@8,0m@5,21600l@6,21600e">
+          <v:formulas>
+            <v:f eqn="sum #0 0 10800"/>
+            <v:f eqn="prod #0 2 1"/>
+            <v:f eqn="sum 21600 0 @1"/>
+            <v:f eqn="sum 0 0 @2"/>
+            <v:f eqn="sum 21600 0 @3"/>
+            <v:f eqn="if @0 @3 0"/>
+            <v:f eqn="if @0 21600 @1"/>
+            <v:f eqn="if @0 0 @2"/>
+            <v:f eqn="if @0 @4 21600"/>
+            <v:f eqn="mid @5 @6"/>
+            <v:f eqn="mid @8 @5"/>
+            <v:f eqn="mid @7 @8"/>
+            <v:f eqn="mid @6 @7"/>
+            <v:f eqn="sum @6 0 @5"/>
+          </v:formulas>
+          <v:path textpathok="t" o:connecttype="custom" o:connectlocs="@9,0;@10,10800;@11,21600;@12,10800" o:connectangles="270,180,90,0"/>
+          <v:textpath on="t" fitshape="t"/>
+          <v:handles>
+            <v:h position="#0,bottomRight" xrange="6629,14971"/>
+          </v:handles>
+          <o:lock v:ext="edit" text="t" shapetype="t"/>
+        </v:shapetype>
+        <v:shape id="PowerPlusWaterMarkObject2" o:spid="_x0000_s1026" type="#_x0000_t136" style="position:absolute;margin-left:0;margin-top:0;width:543.2pt;height:135.8pt;rotation:315;z-index:-251653120;mso-wrap-edited:f;mso-position-horizontal:center;mso-position-horizontal-relative:margin;mso-position-vertical:center;mso-position-vertical-relative:margin" wrapcoords="21152 3341 18437 3341 18407 3460 18348 5370 18348 8234 17154 4773 16587 3341 16468 3460 16319 3341 15036 3341 14469 3580 14439 8711 13306 4773 12590 2983 12381 3341 10561 3341 10561 9308 8472 2983 8323 3341 8055 3460 7995 3580 7100 11933 4385 2983 4266 3341 3520 3580 3072 2983 2804 3460 1790 6921 924 3580 537 2744 328 3818 328 16945 477 17542 656 17661 924 17423 954 17065 954 14320 1103 12291 1432 13365 3043 17781 3102 17542 3580 17423 3639 17184 3401 15871 4296 18139 4504 17661 6444 17542 6474 17423 7130 17661 7607 13723 8144 13365 8502 14678 9785 17900 9845 17542 10203 17423 10233 17423 10054 15633 10441 17065 11038 18019 11247 17542 12590 17423 13037 16826 13455 15633 14648 17661 15991 17661 16558 17303 17065 16587 17393 15275 18586 17661 21331 17542 21510 16826 21301 15513 20496 11337 21092 11217 21241 10620 21033 8950 20376 5370 21212 5250 21241 5012 21271 3818 21152 3341" fillcolor="silver" stroked="f">
+          <v:textpath style="font-family:&quot;Arial&quot;;font-size:1pt" string="KLADDE"/>
+        </v:shape>
+      </w:pict>
+    </w:r>
+  </w:p>
+</w:hdr>
+</file>
+
+<file path=word/header2.xml><?xml version="1.0" encoding="utf-8"?>
+<w:hdr xmlns:wpc="http://schemas.microsoft.com/office/word/2010/wordprocessingCanvas" xmlns:mo="http://schemas.microsoft.com/office/mac/office/2008/main" xmlns:mc="http://schemas.openxmlformats.org/markup-compatibility/2006" xmlns:mv="urn:schemas-microsoft-com:mac:vml" xmlns:o="urn:schemas-microsoft-com:office:office" xmlns:r="http://schemas.openxmlformats.org/officeDocument/2006/relationships" xmlns:m="http://schemas.openxmlformats.org/officeDocument/2006/math" xmlns:v="urn:schemas-microsoft-com:vml" xmlns:wp14="http://schemas.microsoft.com/office/word/2010/wordprocessingDrawing" xmlns:wp="http://schemas.openxmlformats.org/drawingml/2006/wordprocessingDrawing" xmlns:w10="urn:schemas-microsoft-com:office:word" xmlns:w="http://schemas.openxmlformats.org/wordprocessingml/2006/main" xmlns:w14="http://schemas.microsoft.com/office/word/2010/wordml" xmlns:wpg="http://schemas.microsoft.com/office/word/2010/wordprocessingGroup" xmlns:wpi="http://schemas.microsoft.com/office/word/2010/wordprocessingInk" xmlns:wne="http://schemas.microsoft.com/office/word/2006/wordml" xmlns:wps="http://schemas.microsoft.com/office/word/2010/wordprocessingShape" mc:Ignorable="w14 wp14 mv">
+  <w:p>
+    <w:pPr>
+      <w:pStyle w:val="Sidehoved"/>
+    </w:pPr>
+    <w:r>
+      <w:rPr>
+        <w:noProof/>
+        <w:lang w:val="en-US"/>
+      </w:rPr>
+      <w:pict w14:anchorId="39251653">
+        <v:shapetype id="_x0000_t136" coordsize="21600,21600" o:spt="136" adj="10800" path="m@7,0l@8,0m@5,21600l@6,21600e">
+          <v:formulas>
+            <v:f eqn="sum #0 0 10800"/>
+            <v:f eqn="prod #0 2 1"/>
+            <v:f eqn="sum 21600 0 @1"/>
+            <v:f eqn="sum 0 0 @2"/>
+            <v:f eqn="sum 21600 0 @3"/>
+            <v:f eqn="if @0 @3 0"/>
+            <v:f eqn="if @0 21600 @1"/>
+            <v:f eqn="if @0 0 @2"/>
+            <v:f eqn="if @0 @4 21600"/>
+            <v:f eqn="mid @5 @6"/>
+            <v:f eqn="mid @8 @5"/>
+            <v:f eqn="mid @7 @8"/>
+            <v:f eqn="mid @6 @7"/>
+            <v:f eqn="sum @6 0 @5"/>
+          </v:formulas>
+          <v:path textpathok="t" o:connecttype="custom" o:connectlocs="@9,0;@10,10800;@11,21600;@12,10800" o:connectangles="270,180,90,0"/>
+          <v:textpath on="t" fitshape="t"/>
+          <v:handles>
+            <v:h position="#0,bottomRight" xrange="6629,14971"/>
+          </v:handles>
+          <o:lock v:ext="edit" text="t" shapetype="t"/>
+        </v:shapetype>
+        <v:shape id="PowerPlusWaterMarkObject1" o:spid="_x0000_s1025" type="#_x0000_t136" style="position:absolute;margin-left:0;margin-top:0;width:543.2pt;height:135.8pt;rotation:315;z-index:-251655168;mso-wrap-edited:f;mso-position-horizontal:center;mso-position-horizontal-relative:margin;mso-position-vertical:center;mso-position-vertical-relative:margin" wrapcoords="21152 3341 18437 3341 18407 3460 18348 5370 18348 8234 17154 4773 16587 3341 16468 3460 16319 3341 15036 3341 14469 3580 14439 8711 13306 4773 12590 2983 12381 3341 10561 3341 10561 9308 8472 2983 8323 3341 8055 3460 7995 3580 7100 11933 4385 2983 4266 3341 3520 3580 3072 2983 2804 3460 1790 6921 924 3580 537 2744 328 3818 328 16945 477 17542 656 17661 924 17423 954 17065 954 14320 1103 12291 1432 13365 3043 17781 3102 17542 3580 17423 3639 17184 3401 15871 4296 18139 4504 17661 6444 17542 6474 17423 7130 17661 7607 13723 8144 13365 8502 14678 9785 17900 9845 17542 10203 17423 10233 17423 10054 15633 10441 17065 11038 18019 11247 17542 12590 17423 13037 16826 13455 15633 14648 17661 15991 17661 16558 17303 17065 16587 17393 15275 18586 17661 21331 17542 21510 16826 21301 15513 20496 11337 21092 11217 21241 10620 21033 8950 20376 5370 21212 5250 21241 5012 21271 3818 21152 3341" fillcolor="silver" stroked="f">
+          <v:textpath style="font-family:&quot;Arial&quot;;font-size:1pt" string="KLADDE"/>
+        </v:shape>
+      </w:pict>
+    </w:r>
     <w:r>
       <w:rPr>
         <w:noProof/>
@@ -678,6 +1877,286 @@
 </w:hdr>
 </file>
 
+<file path=word/header3.xml><?xml version="1.0" encoding="utf-8"?>
+<w:hdr xmlns:wpc="http://schemas.microsoft.com/office/word/2010/wordprocessingCanvas" xmlns:mo="http://schemas.microsoft.com/office/mac/office/2008/main" xmlns:mc="http://schemas.openxmlformats.org/markup-compatibility/2006" xmlns:mv="urn:schemas-microsoft-com:mac:vml" xmlns:o="urn:schemas-microsoft-com:office:office" xmlns:r="http://schemas.openxmlformats.org/officeDocument/2006/relationships" xmlns:m="http://schemas.openxmlformats.org/officeDocument/2006/math" xmlns:v="urn:schemas-microsoft-com:vml" xmlns:wp14="http://schemas.microsoft.com/office/word/2010/wordprocessingDrawing" xmlns:wp="http://schemas.openxmlformats.org/drawingml/2006/wordprocessingDrawing" xmlns:w10="urn:schemas-microsoft-com:office:word" xmlns:w="http://schemas.openxmlformats.org/wordprocessingml/2006/main" xmlns:w14="http://schemas.microsoft.com/office/word/2010/wordml" xmlns:wpg="http://schemas.microsoft.com/office/word/2010/wordprocessingGroup" xmlns:wpi="http://schemas.microsoft.com/office/word/2010/wordprocessingInk" xmlns:wne="http://schemas.microsoft.com/office/word/2006/wordml" xmlns:wps="http://schemas.microsoft.com/office/word/2010/wordprocessingShape" mc:Ignorable="w14 wp14 mv">
+  <w:p>
+    <w:pPr>
+      <w:pStyle w:val="Sidehoved"/>
+    </w:pPr>
+    <w:r>
+      <w:rPr>
+        <w:noProof/>
+        <w:lang w:val="en-US"/>
+      </w:rPr>
+      <w:pict w14:anchorId="54259A94">
+        <v:shapetype id="_x0000_t136" coordsize="21600,21600" o:spt="136" adj="10800" path="m@7,0l@8,0m@5,21600l@6,21600e">
+          <v:formulas>
+            <v:f eqn="sum #0 0 10800"/>
+            <v:f eqn="prod #0 2 1"/>
+            <v:f eqn="sum 21600 0 @1"/>
+            <v:f eqn="sum 0 0 @2"/>
+            <v:f eqn="sum 21600 0 @3"/>
+            <v:f eqn="if @0 @3 0"/>
+            <v:f eqn="if @0 21600 @1"/>
+            <v:f eqn="if @0 0 @2"/>
+            <v:f eqn="if @0 @4 21600"/>
+            <v:f eqn="mid @5 @6"/>
+            <v:f eqn="mid @8 @5"/>
+            <v:f eqn="mid @7 @8"/>
+            <v:f eqn="mid @6 @7"/>
+            <v:f eqn="sum @6 0 @5"/>
+          </v:formulas>
+          <v:path textpathok="t" o:connecttype="custom" o:connectlocs="@9,0;@10,10800;@11,21600;@12,10800" o:connectangles="270,180,90,0"/>
+          <v:textpath on="t" fitshape="t"/>
+          <v:handles>
+            <v:h position="#0,bottomRight" xrange="6629,14971"/>
+          </v:handles>
+          <o:lock v:ext="edit" text="t" shapetype="t"/>
+        </v:shapetype>
+        <v:shape id="PowerPlusWaterMarkObject3" o:spid="_x0000_s1027" type="#_x0000_t136" style="position:absolute;margin-left:0;margin-top:0;width:543.2pt;height:135.8pt;rotation:315;z-index:-251651072;mso-wrap-edited:f;mso-position-horizontal:center;mso-position-horizontal-relative:margin;mso-position-vertical:center;mso-position-vertical-relative:margin" wrapcoords="21152 3341 18437 3341 18407 3460 18348 5370 18348 8234 17154 4773 16587 3341 16468 3460 16319 3341 15036 3341 14469 3580 14439 8711 13306 4773 12590 2983 12381 3341 10561 3341 10561 9308 8472 2983 8323 3341 8055 3460 7995 3580 7100 11933 4385 2983 4266 3341 3520 3580 3072 2983 2804 3460 1790 6921 924 3580 537 2744 328 3818 328 16945 477 17542 656 17661 924 17423 954 17065 954 14320 1103 12291 1432 13365 3043 17781 3102 17542 3580 17423 3639 17184 3401 15871 4296 18139 4504 17661 6444 17542 6474 17423 7130 17661 7607 13723 8144 13365 8502 14678 9785 17900 9845 17542 10203 17423 10233 17423 10054 15633 10441 17065 11038 18019 11247 17542 12590 17423 13037 16826 13455 15633 14648 17661 15991 17661 16558 17303 17065 16587 17393 15275 18586 17661 21331 17542 21510 16826 21301 15513 20496 11337 21092 11217 21241 10620 21033 8950 20376 5370 21212 5250 21241 5012 21271 3818 21152 3341" fillcolor="silver" stroked="f">
+          <v:textpath style="font-family:&quot;Arial&quot;;font-size:1pt" string="KLADDE"/>
+        </v:shape>
+      </w:pict>
+    </w:r>
+  </w:p>
+</w:hdr>
+</file>
+
+<file path=word/numbering.xml><?xml version="1.0" encoding="utf-8"?>
+<w:numbering xmlns:wpc="http://schemas.microsoft.com/office/word/2010/wordprocessingCanvas" xmlns:mo="http://schemas.microsoft.com/office/mac/office/2008/main" xmlns:mc="http://schemas.openxmlformats.org/markup-compatibility/2006" xmlns:mv="urn:schemas-microsoft-com:mac:vml" xmlns:o="urn:schemas-microsoft-com:office:office" xmlns:r="http://schemas.openxmlformats.org/officeDocument/2006/relationships" xmlns:m="http://schemas.openxmlformats.org/officeDocument/2006/math" xmlns:v="urn:schemas-microsoft-com:vml" xmlns:wp14="http://schemas.microsoft.com/office/word/2010/wordprocessingDrawing" xmlns:wp="http://schemas.openxmlformats.org/drawingml/2006/wordprocessingDrawing" xmlns:w10="urn:schemas-microsoft-com:office:word" xmlns:w="http://schemas.openxmlformats.org/wordprocessingml/2006/main" xmlns:w14="http://schemas.microsoft.com/office/word/2010/wordml" xmlns:wpg="http://schemas.microsoft.com/office/word/2010/wordprocessingGroup" xmlns:wpi="http://schemas.microsoft.com/office/word/2010/wordprocessingInk" xmlns:wne="http://schemas.microsoft.com/office/word/2006/wordml" xmlns:wps="http://schemas.microsoft.com/office/word/2010/wordprocessingShape" mc:Ignorable="w14 wp14">
+  <w:abstractNum w:abstractNumId="0">
+    <w:nsid w:val="634F0EAB"/>
+    <w:multiLevelType w:val="hybridMultilevel"/>
+    <w:tmpl w:val="AC54B424"/>
+    <w:lvl w:ilvl="0" w:tplc="04090001">
+      <w:start w:val="1"/>
+      <w:numFmt w:val="bullet"/>
+      <w:lvlText w:val=""/>
+      <w:lvlJc w:val="left"/>
+      <w:pPr>
+        <w:ind w:left="720" w:hanging="360"/>
+      </w:pPr>
+      <w:rPr>
+        <w:rFonts w:ascii="Symbol" w:hAnsi="Symbol" w:hint="default"/>
+      </w:rPr>
+    </w:lvl>
+    <w:lvl w:ilvl="1" w:tplc="04090003" w:tentative="1">
+      <w:start w:val="1"/>
+      <w:numFmt w:val="bullet"/>
+      <w:lvlText w:val="o"/>
+      <w:lvlJc w:val="left"/>
+      <w:pPr>
+        <w:ind w:left="1440" w:hanging="360"/>
+      </w:pPr>
+      <w:rPr>
+        <w:rFonts w:ascii="Courier New" w:hAnsi="Courier New" w:cs="Courier New" w:hint="default"/>
+      </w:rPr>
+    </w:lvl>
+    <w:lvl w:ilvl="2" w:tplc="04090005" w:tentative="1">
+      <w:start w:val="1"/>
+      <w:numFmt w:val="bullet"/>
+      <w:lvlText w:val=""/>
+      <w:lvlJc w:val="left"/>
+      <w:pPr>
+        <w:ind w:left="2160" w:hanging="360"/>
+      </w:pPr>
+      <w:rPr>
+        <w:rFonts w:ascii="Wingdings" w:hAnsi="Wingdings" w:hint="default"/>
+      </w:rPr>
+    </w:lvl>
+    <w:lvl w:ilvl="3" w:tplc="04090001" w:tentative="1">
+      <w:start w:val="1"/>
+      <w:numFmt w:val="bullet"/>
+      <w:lvlText w:val=""/>
+      <w:lvlJc w:val="left"/>
+      <w:pPr>
+        <w:ind w:left="2880" w:hanging="360"/>
+      </w:pPr>
+      <w:rPr>
+        <w:rFonts w:ascii="Symbol" w:hAnsi="Symbol" w:hint="default"/>
+      </w:rPr>
+    </w:lvl>
+    <w:lvl w:ilvl="4" w:tplc="04090003" w:tentative="1">
+      <w:start w:val="1"/>
+      <w:numFmt w:val="bullet"/>
+      <w:lvlText w:val="o"/>
+      <w:lvlJc w:val="left"/>
+      <w:pPr>
+        <w:ind w:left="3600" w:hanging="360"/>
+      </w:pPr>
+      <w:rPr>
+        <w:rFonts w:ascii="Courier New" w:hAnsi="Courier New" w:cs="Courier New" w:hint="default"/>
+      </w:rPr>
+    </w:lvl>
+    <w:lvl w:ilvl="5" w:tplc="04090005" w:tentative="1">
+      <w:start w:val="1"/>
+      <w:numFmt w:val="bullet"/>
+      <w:lvlText w:val=""/>
+      <w:lvlJc w:val="left"/>
+      <w:pPr>
+        <w:ind w:left="4320" w:hanging="360"/>
+      </w:pPr>
+      <w:rPr>
+        <w:rFonts w:ascii="Wingdings" w:hAnsi="Wingdings" w:hint="default"/>
+      </w:rPr>
+    </w:lvl>
+    <w:lvl w:ilvl="6" w:tplc="04090001" w:tentative="1">
+      <w:start w:val="1"/>
+      <w:numFmt w:val="bullet"/>
+      <w:lvlText w:val=""/>
+      <w:lvlJc w:val="left"/>
+      <w:pPr>
+        <w:ind w:left="5040" w:hanging="360"/>
+      </w:pPr>
+      <w:rPr>
+        <w:rFonts w:ascii="Symbol" w:hAnsi="Symbol" w:hint="default"/>
+      </w:rPr>
+    </w:lvl>
+    <w:lvl w:ilvl="7" w:tplc="04090003" w:tentative="1">
+      <w:start w:val="1"/>
+      <w:numFmt w:val="bullet"/>
+      <w:lvlText w:val="o"/>
+      <w:lvlJc w:val="left"/>
+      <w:pPr>
+        <w:ind w:left="5760" w:hanging="360"/>
+      </w:pPr>
+      <w:rPr>
+        <w:rFonts w:ascii="Courier New" w:hAnsi="Courier New" w:cs="Courier New" w:hint="default"/>
+      </w:rPr>
+    </w:lvl>
+    <w:lvl w:ilvl="8" w:tplc="04090005" w:tentative="1">
+      <w:start w:val="1"/>
+      <w:numFmt w:val="bullet"/>
+      <w:lvlText w:val=""/>
+      <w:lvlJc w:val="left"/>
+      <w:pPr>
+        <w:ind w:left="6480" w:hanging="360"/>
+      </w:pPr>
+      <w:rPr>
+        <w:rFonts w:ascii="Wingdings" w:hAnsi="Wingdings" w:hint="default"/>
+      </w:rPr>
+    </w:lvl>
+  </w:abstractNum>
+  <w:abstractNum w:abstractNumId="1">
+    <w:nsid w:val="73CF1D67"/>
+    <w:multiLevelType w:val="hybridMultilevel"/>
+    <w:tmpl w:val="A3020C7E"/>
+    <w:lvl w:ilvl="0" w:tplc="B5028952">
+      <w:numFmt w:val="bullet"/>
+      <w:lvlText w:val="-"/>
+      <w:lvlJc w:val="left"/>
+      <w:pPr>
+        <w:ind w:left="720" w:hanging="360"/>
+      </w:pPr>
+      <w:rPr>
+        <w:rFonts w:ascii="Arial" w:eastAsiaTheme="minorEastAsia" w:hAnsi="Arial" w:cs="Arial" w:hint="default"/>
+      </w:rPr>
+    </w:lvl>
+    <w:lvl w:ilvl="1" w:tplc="8416E886">
+      <w:numFmt w:val="bullet"/>
+      <w:lvlText w:val=""/>
+      <w:lvlJc w:val="left"/>
+      <w:pPr>
+        <w:ind w:left="1440" w:hanging="360"/>
+      </w:pPr>
+      <w:rPr>
+        <w:rFonts w:ascii="Symbol" w:eastAsiaTheme="minorEastAsia" w:hAnsi="Symbol" w:cs="Arial" w:hint="default"/>
+      </w:rPr>
+    </w:lvl>
+    <w:lvl w:ilvl="2" w:tplc="04090005" w:tentative="1">
+      <w:start w:val="1"/>
+      <w:numFmt w:val="bullet"/>
+      <w:lvlText w:val=""/>
+      <w:lvlJc w:val="left"/>
+      <w:pPr>
+        <w:ind w:left="2160" w:hanging="360"/>
+      </w:pPr>
+      <w:rPr>
+        <w:rFonts w:ascii="Wingdings" w:hAnsi="Wingdings" w:hint="default"/>
+      </w:rPr>
+    </w:lvl>
+    <w:lvl w:ilvl="3" w:tplc="04090001" w:tentative="1">
+      <w:start w:val="1"/>
+      <w:numFmt w:val="bullet"/>
+      <w:lvlText w:val=""/>
+      <w:lvlJc w:val="left"/>
+      <w:pPr>
+        <w:ind w:left="2880" w:hanging="360"/>
+      </w:pPr>
+      <w:rPr>
+        <w:rFonts w:ascii="Symbol" w:hAnsi="Symbol" w:hint="default"/>
+      </w:rPr>
+    </w:lvl>
+    <w:lvl w:ilvl="4" w:tplc="04090003" w:tentative="1">
+      <w:start w:val="1"/>
+      <w:numFmt w:val="bullet"/>
+      <w:lvlText w:val="o"/>
+      <w:lvlJc w:val="left"/>
+      <w:pPr>
+        <w:ind w:left="3600" w:hanging="360"/>
+      </w:pPr>
+      <w:rPr>
+        <w:rFonts w:ascii="Courier New" w:hAnsi="Courier New" w:cs="Courier New" w:hint="default"/>
+      </w:rPr>
+    </w:lvl>
+    <w:lvl w:ilvl="5" w:tplc="04090005" w:tentative="1">
+      <w:start w:val="1"/>
+      <w:numFmt w:val="bullet"/>
+      <w:lvlText w:val=""/>
+      <w:lvlJc w:val="left"/>
+      <w:pPr>
+        <w:ind w:left="4320" w:hanging="360"/>
+      </w:pPr>
+      <w:rPr>
+        <w:rFonts w:ascii="Wingdings" w:hAnsi="Wingdings" w:hint="default"/>
+      </w:rPr>
+    </w:lvl>
+    <w:lvl w:ilvl="6" w:tplc="04090001" w:tentative="1">
+      <w:start w:val="1"/>
+      <w:numFmt w:val="bullet"/>
+      <w:lvlText w:val=""/>
+      <w:lvlJc w:val="left"/>
+      <w:pPr>
+        <w:ind w:left="5040" w:hanging="360"/>
+      </w:pPr>
+      <w:rPr>
+        <w:rFonts w:ascii="Symbol" w:hAnsi="Symbol" w:hint="default"/>
+      </w:rPr>
+    </w:lvl>
+    <w:lvl w:ilvl="7" w:tplc="04090003" w:tentative="1">
+      <w:start w:val="1"/>
+      <w:numFmt w:val="bullet"/>
+      <w:lvlText w:val="o"/>
+      <w:lvlJc w:val="left"/>
+      <w:pPr>
+        <w:ind w:left="5760" w:hanging="360"/>
+      </w:pPr>
+      <w:rPr>
+        <w:rFonts w:ascii="Courier New" w:hAnsi="Courier New" w:cs="Courier New" w:hint="default"/>
+      </w:rPr>
+    </w:lvl>
+    <w:lvl w:ilvl="8" w:tplc="04090005" w:tentative="1">
+      <w:start w:val="1"/>
+      <w:numFmt w:val="bullet"/>
+      <w:lvlText w:val=""/>
+      <w:lvlJc w:val="left"/>
+      <w:pPr>
+        <w:ind w:left="6480" w:hanging="360"/>
+      </w:pPr>
+      <w:rPr>
+        <w:rFonts w:ascii="Wingdings" w:hAnsi="Wingdings" w:hint="default"/>
+      </w:rPr>
+    </w:lvl>
+  </w:abstractNum>
+  <w:num w:numId="1">
+    <w:abstractNumId w:val="0"/>
+  </w:num>
+  <w:num w:numId="2">
+    <w:abstractNumId w:val="1"/>
+  </w:num>
+</w:numbering>
+</file>
+
 <file path=word/styles.xml><?xml version="1.0" encoding="utf-8"?>
 <w:styles xmlns:mc="http://schemas.openxmlformats.org/markup-compatibility/2006" xmlns:r="http://schemas.openxmlformats.org/officeDocument/2006/relationships" xmlns:w="http://schemas.openxmlformats.org/wordprocessingml/2006/main" xmlns:w14="http://schemas.microsoft.com/office/word/2010/wordml" mc:Ignorable="w14">
   <w:docDefaults>
@@ -687,6 +2166,764 @@
         <w:sz w:val="24"/>
         <w:szCs w:val="24"/>
         <w:lang w:val="da-DK" w:eastAsia="da-DK" w:bidi="ar-SA"/>
+      </w:rPr>
+    </w:rPrDefault>
+    <w:pPrDefault/>
+  </w:docDefaults>
+  <w:latentStyles w:defLockedState="0" w:defUIPriority="99" w:defSemiHidden="1" w:defUnhideWhenUsed="1" w:defQFormat="0" w:count="276">
+    <w:lsdException w:name="Normal" w:semiHidden="0" w:uiPriority="0" w:unhideWhenUsed="0" w:qFormat="1"/>
+    <w:lsdException w:name="heading 1" w:semiHidden="0" w:uiPriority="9" w:unhideWhenUsed="0" w:qFormat="1"/>
+    <w:lsdException w:name="heading 2" w:uiPriority="9" w:qFormat="1"/>
+    <w:lsdException w:name="heading 3" w:uiPriority="9" w:qFormat="1"/>
+    <w:lsdException w:name="heading 4" w:uiPriority="9" w:qFormat="1"/>
+    <w:lsdException w:name="heading 5" w:uiPriority="9" w:qFormat="1"/>
+    <w:lsdException w:name="heading 6" w:uiPriority="9" w:qFormat="1"/>
+    <w:lsdException w:name="heading 7" w:uiPriority="9" w:qFormat="1"/>
+    <w:lsdException w:name="heading 8" w:uiPriority="9" w:qFormat="1"/>
+    <w:lsdException w:name="heading 9" w:uiPriority="9" w:qFormat="1"/>
+    <w:lsdException w:name="toc 1" w:uiPriority="39"/>
+    <w:lsdException w:name="toc 2" w:uiPriority="39"/>
+    <w:lsdException w:name="toc 3" w:uiPriority="39"/>
+    <w:lsdException w:name="toc 4" w:uiPriority="39"/>
+    <w:lsdException w:name="toc 5" w:uiPriority="39"/>
+    <w:lsdException w:name="toc 6" w:uiPriority="39"/>
+    <w:lsdException w:name="toc 7" w:uiPriority="39"/>
+    <w:lsdException w:name="toc 8" w:uiPriority="39"/>
+    <w:lsdException w:name="toc 9" w:uiPriority="39"/>
+    <w:lsdException w:name="caption" w:uiPriority="35" w:qFormat="1"/>
+    <w:lsdException w:name="Title" w:semiHidden="0" w:uiPriority="10" w:unhideWhenUsed="0" w:qFormat="1"/>
+    <w:lsdException w:name="Default Paragraph Font" w:uiPriority="1"/>
+    <w:lsdException w:name="Subtitle" w:semiHidden="0" w:uiPriority="11" w:unhideWhenUsed="0" w:qFormat="1"/>
+    <w:lsdException w:name="Strong" w:semiHidden="0" w:uiPriority="22" w:unhideWhenUsed="0" w:qFormat="1"/>
+    <w:lsdException w:name="Emphasis" w:semiHidden="0" w:uiPriority="20" w:unhideWhenUsed="0" w:qFormat="1"/>
+    <w:lsdException w:name="Table Grid" w:semiHidden="0" w:uiPriority="59" w:unhideWhenUsed="0"/>
+    <w:lsdException w:name="Placeholder Text" w:unhideWhenUsed="0"/>
+    <w:lsdException w:name="No Spacing" w:semiHidden="0" w:uiPriority="0" w:unhideWhenUsed="0" w:qFormat="1"/>
+    <w:lsdException w:name="Light Shading" w:semiHidden="0" w:uiPriority="60" w:unhideWhenUsed="0"/>
+    <w:lsdException w:name="Light List" w:semiHidden="0" w:uiPriority="61" w:unhideWhenUsed="0"/>
+    <w:lsdException w:name="Light Grid" w:semiHidden="0" w:uiPriority="62" w:unhideWhenUsed="0"/>
+    <w:lsdException w:name="Medium Shading 1" w:semiHidden="0" w:uiPriority="63" w:unhideWhenUsed="0"/>
+    <w:lsdException w:name="Medium Shading 2" w:semiHidden="0" w:uiPriority="64" w:unhideWhenUsed="0"/>
+    <w:lsdException w:name="Medium List 1" w:semiHidden="0" w:uiPriority="65" w:unhideWhenUsed="0"/>
+    <w:lsdException w:name="Medium List 2" w:semiHidden="0" w:uiPriority="66" w:unhideWhenUsed="0"/>
+    <w:lsdException w:name="Medium Grid 1" w:semiHidden="0" w:uiPriority="67" w:unhideWhenUsed="0"/>
+    <w:lsdException w:name="Medium Grid 2" w:semiHidden="0" w:uiPriority="68" w:unhideWhenUsed="0"/>
+    <w:lsdException w:name="Medium Grid 3" w:semiHidden="0" w:uiPriority="69" w:unhideWhenUsed="0"/>
+    <w:lsdException w:name="Dark List" w:semiHidden="0" w:uiPriority="70" w:unhideWhenUsed="0"/>
+    <w:lsdException w:name="Colorful Shading" w:semiHidden="0" w:uiPriority="71" w:unhideWhenUsed="0"/>
+    <w:lsdException w:name="Colorful List" w:semiHidden="0" w:uiPriority="72" w:unhideWhenUsed="0"/>
+    <w:lsdException w:name="Colorful Grid" w:semiHidden="0" w:uiPriority="73" w:unhideWhenUsed="0"/>
+    <w:lsdException w:name="Light Shading Accent 1" w:semiHidden="0" w:uiPriority="60" w:unhideWhenUsed="0"/>
+    <w:lsdException w:name="Light List Accent 1" w:semiHidden="0" w:uiPriority="61" w:unhideWhenUsed="0"/>
+    <w:lsdException w:name="Light Grid Accent 1" w:semiHidden="0" w:uiPriority="62" w:unhideWhenUsed="0"/>
+    <w:lsdException w:name="Medium Shading 1 Accent 1" w:semiHidden="0" w:uiPriority="63" w:unhideWhenUsed="0"/>
+    <w:lsdException w:name="Medium Shading 2 Accent 1" w:semiHidden="0" w:uiPriority="64" w:unhideWhenUsed="0"/>
+    <w:lsdException w:name="Medium List 1 Accent 1" w:semiHidden="0" w:uiPriority="65" w:unhideWhenUsed="0"/>
+    <w:lsdException w:name="Revision" w:unhideWhenUsed="0"/>
+    <w:lsdException w:name="List Paragraph" w:semiHidden="0" w:uiPriority="34" w:unhideWhenUsed="0" w:qFormat="1"/>
+    <w:lsdException w:name="Quote" w:semiHidden="0" w:uiPriority="29" w:unhideWhenUsed="0" w:qFormat="1"/>
+    <w:lsdException w:name="Intense Quote" w:semiHidden="0" w:uiPriority="30" w:unhideWhenUsed="0" w:qFormat="1"/>
+    <w:lsdException w:name="Medium List 2 Accent 1" w:semiHidden="0" w:uiPriority="66" w:unhideWhenUsed="0"/>
+    <w:lsdException w:name="Medium Grid 1 Accent 1" w:semiHidden="0" w:uiPriority="67" w:unhideWhenUsed="0"/>
+    <w:lsdException w:name="Medium Grid 2 Accent 1" w:semiHidden="0" w:uiPriority="68" w:unhideWhenUsed="0"/>
+    <w:lsdException w:name="Medium Grid 3 Accent 1" w:semiHidden="0" w:uiPriority="69" w:unhideWhenUsed="0"/>
+    <w:lsdException w:name="Dark List Accent 1" w:semiHidden="0" w:uiPriority="70" w:unhideWhenUsed="0"/>
+    <w:lsdException w:name="Colorful Shading Accent 1" w:semiHidden="0" w:uiPriority="71" w:unhideWhenUsed="0"/>
+    <w:lsdException w:name="Colorful List Accent 1" w:semiHidden="0" w:uiPriority="72" w:unhideWhenUsed="0"/>
+    <w:lsdException w:name="Colorful Grid Accent 1" w:semiHidden="0" w:uiPriority="73" w:unhideWhenUsed="0"/>
+    <w:lsdException w:name="Light Shading Accent 2" w:semiHidden="0" w:uiPriority="60" w:unhideWhenUsed="0"/>
+    <w:lsdException w:name="Light List Accent 2" w:semiHidden="0" w:uiPriority="61" w:unhideWhenUsed="0"/>
+    <w:lsdException w:name="Light Grid Accent 2" w:semiHidden="0" w:uiPriority="62" w:unhideWhenUsed="0"/>
+    <w:lsdException w:name="Medium Shading 1 Accent 2" w:semiHidden="0" w:uiPriority="63" w:unhideWhenUsed="0"/>
+    <w:lsdException w:name="Medium Shading 2 Accent 2" w:semiHidden="0" w:uiPriority="64" w:unhideWhenUsed="0"/>
+    <w:lsdException w:name="Medium List 1 Accent 2" w:semiHidden="0" w:uiPriority="65" w:unhideWhenUsed="0"/>
+    <w:lsdException w:name="Medium List 2 Accent 2" w:semiHidden="0" w:uiPriority="66" w:unhideWhenUsed="0"/>
+    <w:lsdException w:name="Medium Grid 1 Accent 2" w:semiHidden="0" w:uiPriority="67" w:unhideWhenUsed="0"/>
+    <w:lsdException w:name="Medium Grid 2 Accent 2" w:semiHidden="0" w:uiPriority="68" w:unhideWhenUsed="0"/>
+    <w:lsdException w:name="Medium Grid 3 Accent 2" w:semiHidden="0" w:uiPriority="69" w:unhideWhenUsed="0"/>
+    <w:lsdException w:name="Dark List Accent 2" w:semiHidden="0" w:uiPriority="70" w:unhideWhenUsed="0"/>
+    <w:lsdException w:name="Colorful Shading Accent 2" w:semiHidden="0" w:uiPriority="71" w:unhideWhenUsed="0"/>
+    <w:lsdException w:name="Colorful List Accent 2" w:semiHidden="0" w:uiPriority="72" w:unhideWhenUsed="0"/>
+    <w:lsdException w:name="Colorful Grid Accent 2" w:semiHidden="0" w:uiPriority="73" w:unhideWhenUsed="0"/>
+    <w:lsdException w:name="Light Shading Accent 3" w:semiHidden="0" w:uiPriority="60" w:unhideWhenUsed="0"/>
+    <w:lsdException w:name="Light List Accent 3" w:semiHidden="0" w:uiPriority="61" w:unhideWhenUsed="0"/>
+    <w:lsdException w:name="Light Grid Accent 3" w:semiHidden="0" w:uiPriority="62" w:unhideWhenUsed="0"/>
+    <w:lsdException w:name="Medium Shading 1 Accent 3" w:semiHidden="0" w:uiPriority="63" w:unhideWhenUsed="0"/>
+    <w:lsdException w:name="Medium Shading 2 Accent 3" w:semiHidden="0" w:uiPriority="64" w:unhideWhenUsed="0"/>
+    <w:lsdException w:name="Medium List 1 Accent 3" w:semiHidden="0" w:uiPriority="65" w:unhideWhenUsed="0"/>
+    <w:lsdException w:name="Medium List 2 Accent 3" w:semiHidden="0" w:uiPriority="66" w:unhideWhenUsed="0"/>
+    <w:lsdException w:name="Medium Grid 1 Accent 3" w:semiHidden="0" w:uiPriority="67" w:unhideWhenUsed="0"/>
+    <w:lsdException w:name="Medium Grid 2 Accent 3" w:semiHidden="0" w:uiPriority="68" w:unhideWhenUsed="0"/>
+    <w:lsdException w:name="Medium Grid 3 Accent 3" w:semiHidden="0" w:uiPriority="69" w:unhideWhenUsed="0"/>
+    <w:lsdException w:name="Dark List Accent 3" w:semiHidden="0" w:uiPriority="70" w:unhideWhenUsed="0"/>
+    <w:lsdException w:name="Colorful Shading Accent 3" w:semiHidden="0" w:uiPriority="71" w:unhideWhenUsed="0"/>
+    <w:lsdException w:name="Colorful List Accent 3" w:semiHidden="0" w:uiPriority="72" w:unhideWhenUsed="0"/>
+    <w:lsdException w:name="Colorful Grid Accent 3" w:semiHidden="0" w:uiPriority="73" w:unhideWhenUsed="0"/>
+    <w:lsdException w:name="Light Shading Accent 4" w:semiHidden="0" w:uiPriority="60" w:unhideWhenUsed="0"/>
+    <w:lsdException w:name="Light List Accent 4" w:semiHidden="0" w:uiPriority="61" w:unhideWhenUsed="0"/>
+    <w:lsdException w:name="Light Grid Accent 4" w:semiHidden="0" w:uiPriority="62" w:unhideWhenUsed="0"/>
+    <w:lsdException w:name="Medium Shading 1 Accent 4" w:semiHidden="0" w:uiPriority="63" w:unhideWhenUsed="0"/>
+    <w:lsdException w:name="Medium Shading 2 Accent 4" w:semiHidden="0" w:uiPriority="64" w:unhideWhenUsed="0"/>
+    <w:lsdException w:name="Medium List 1 Accent 4" w:semiHidden="0" w:uiPriority="65" w:unhideWhenUsed="0"/>
+    <w:lsdException w:name="Medium List 2 Accent 4" w:semiHidden="0" w:uiPriority="66" w:unhideWhenUsed="0"/>
+    <w:lsdException w:name="Medium Grid 1 Accent 4" w:semiHidden="0" w:uiPriority="67" w:unhideWhenUsed="0"/>
+    <w:lsdException w:name="Medium Grid 2 Accent 4" w:semiHidden="0" w:uiPriority="68" w:unhideWhenUsed="0"/>
+    <w:lsdException w:name="Medium Grid 3 Accent 4" w:semiHidden="0" w:uiPriority="69" w:unhideWhenUsed="0"/>
+    <w:lsdException w:name="Dark List Accent 4" w:semiHidden="0" w:uiPriority="70" w:unhideWhenUsed="0"/>
+    <w:lsdException w:name="Colorful Shading Accent 4" w:semiHidden="0" w:uiPriority="71" w:unhideWhenUsed="0"/>
+    <w:lsdException w:name="Colorful List Accent 4" w:semiHidden="0" w:uiPriority="72" w:unhideWhenUsed="0"/>
+    <w:lsdException w:name="Colorful Grid Accent 4" w:semiHidden="0" w:uiPriority="73" w:unhideWhenUsed="0"/>
+    <w:lsdException w:name="Light Shading Accent 5" w:semiHidden="0" w:uiPriority="60" w:unhideWhenUsed="0"/>
+    <w:lsdException w:name="Light List Accent 5" w:semiHidden="0" w:uiPriority="61" w:unhideWhenUsed="0"/>
+    <w:lsdException w:name="Light Grid Accent 5" w:semiHidden="0" w:uiPriority="62" w:unhideWhenUsed="0"/>
+    <w:lsdException w:name="Medium Shading 1 Accent 5" w:semiHidden="0" w:uiPriority="63" w:unhideWhenUsed="0"/>
+    <w:lsdException w:name="Medium Shading 2 Accent 5" w:semiHidden="0" w:uiPriority="64" w:unhideWhenUsed="0"/>
+    <w:lsdException w:name="Medium List 1 Accent 5" w:semiHidden="0" w:uiPriority="65" w:unhideWhenUsed="0"/>
+    <w:lsdException w:name="Medium List 2 Accent 5" w:semiHidden="0" w:uiPriority="66" w:unhideWhenUsed="0"/>
+    <w:lsdException w:name="Medium Grid 1 Accent 5" w:semiHidden="0" w:uiPriority="67" w:unhideWhenUsed="0"/>
+    <w:lsdException w:name="Medium Grid 2 Accent 5" w:semiHidden="0" w:uiPriority="68" w:unhideWhenUsed="0"/>
+    <w:lsdException w:name="Medium Grid 3 Accent 5" w:semiHidden="0" w:uiPriority="69" w:unhideWhenUsed="0"/>
+    <w:lsdException w:name="Dark List Accent 5" w:semiHidden="0" w:uiPriority="70" w:unhideWhenUsed="0"/>
+    <w:lsdException w:name="Colorful Shading Accent 5" w:semiHidden="0" w:uiPriority="71" w:unhideWhenUsed="0"/>
+    <w:lsdException w:name="Colorful List Accent 5" w:semiHidden="0" w:uiPriority="72" w:unhideWhenUsed="0"/>
+    <w:lsdException w:name="Colorful Grid Accent 5" w:semiHidden="0" w:uiPriority="73" w:unhideWhenUsed="0"/>
+    <w:lsdException w:name="Light Shading Accent 6" w:semiHidden="0" w:uiPriority="60" w:unhideWhenUsed="0"/>
+    <w:lsdException w:name="Light List Accent 6" w:semiHidden="0" w:uiPriority="61" w:unhideWhenUsed="0"/>
+    <w:lsdException w:name="Light Grid Accent 6" w:semiHidden="0" w:uiPriority="62" w:unhideWhenUsed="0"/>
+    <w:lsdException w:name="Medium Shading 1 Accent 6" w:semiHidden="0" w:uiPriority="63" w:unhideWhenUsed="0"/>
+    <w:lsdException w:name="Medium Shading 2 Accent 6" w:semiHidden="0" w:uiPriority="64" w:unhideWhenUsed="0"/>
+    <w:lsdException w:name="Medium List 1 Accent 6" w:semiHidden="0" w:uiPriority="65" w:unhideWhenUsed="0"/>
+    <w:lsdException w:name="Medium List 2 Accent 6" w:semiHidden="0" w:uiPriority="66" w:unhideWhenUsed="0"/>
+    <w:lsdException w:name="Medium Grid 1 Accent 6" w:semiHidden="0" w:uiPriority="67" w:unhideWhenUsed="0"/>
+    <w:lsdException w:name="Medium Grid 2 Accent 6" w:semiHidden="0" w:uiPriority="68" w:unhideWhenUsed="0"/>
+    <w:lsdException w:name="Medium Grid 3 Accent 6" w:semiHidden="0" w:uiPriority="69" w:unhideWhenUsed="0"/>
+    <w:lsdException w:name="Dark List Accent 6" w:semiHidden="0" w:uiPriority="70" w:unhideWhenUsed="0"/>
+    <w:lsdException w:name="Colorful Shading Accent 6" w:semiHidden="0" w:uiPriority="71" w:unhideWhenUsed="0"/>
+    <w:lsdException w:name="Colorful List Accent 6" w:semiHidden="0" w:uiPriority="72" w:unhideWhenUsed="0"/>
+    <w:lsdException w:name="Colorful Grid Accent 6" w:semiHidden="0" w:uiPriority="73" w:unhideWhenUsed="0"/>
+    <w:lsdException w:name="Subtle Emphasis" w:semiHidden="0" w:uiPriority="19" w:unhideWhenUsed="0" w:qFormat="1"/>
+    <w:lsdException w:name="Intense Emphasis" w:semiHidden="0" w:uiPriority="21" w:unhideWhenUsed="0" w:qFormat="1"/>
+    <w:lsdException w:name="Subtle Reference" w:semiHidden="0" w:uiPriority="31" w:unhideWhenUsed="0" w:qFormat="1"/>
+    <w:lsdException w:name="Intense Reference" w:semiHidden="0" w:uiPriority="32" w:unhideWhenUsed="0" w:qFormat="1"/>
+    <w:lsdException w:name="Book Title" w:semiHidden="0" w:uiPriority="33" w:unhideWhenUsed="0" w:qFormat="1"/>
+    <w:lsdException w:name="Bibliography" w:uiPriority="37"/>
+    <w:lsdException w:name="TOC Heading" w:uiPriority="39" w:qFormat="1"/>
+  </w:latentStyles>
+  <w:style w:type="paragraph" w:default="1" w:styleId="Normal">
+    <w:name w:val="Normal"/>
+    <w:qFormat/>
+  </w:style>
+  <w:style w:type="character" w:default="1" w:styleId="Standardskrifttypeiafsnit">
+    <w:name w:val="Default Paragraph Font"/>
+    <w:uiPriority w:val="1"/>
+    <w:semiHidden/>
+    <w:unhideWhenUsed/>
+  </w:style>
+  <w:style w:type="table" w:default="1" w:styleId="Tabel-Normal">
+    <w:name w:val="Normal Table"/>
+    <w:uiPriority w:val="99"/>
+    <w:semiHidden/>
+    <w:unhideWhenUsed/>
+    <w:tblPr>
+      <w:tblInd w:w="0" w:type="dxa"/>
+      <w:tblCellMar>
+        <w:top w:w="0" w:type="dxa"/>
+        <w:left w:w="108" w:type="dxa"/>
+        <w:bottom w:w="0" w:type="dxa"/>
+        <w:right w:w="108" w:type="dxa"/>
+      </w:tblCellMar>
+    </w:tblPr>
+  </w:style>
+  <w:style w:type="numbering" w:default="1" w:styleId="Ingenliste">
+    <w:name w:val="No List"/>
+    <w:uiPriority w:val="99"/>
+    <w:semiHidden/>
+    <w:unhideWhenUsed/>
+  </w:style>
+  <w:style w:type="paragraph" w:styleId="Sidehoved">
+    <w:name w:val="header"/>
+    <w:basedOn w:val="Normal"/>
+    <w:link w:val="SidehovedTegn"/>
+    <w:uiPriority w:val="99"/>
+    <w:unhideWhenUsed/>
+    <w:rsid w:val="00727B56"/>
+    <w:pPr>
+      <w:tabs>
+        <w:tab w:val="center" w:pos="4819"/>
+        <w:tab w:val="right" w:pos="9638"/>
+      </w:tabs>
+    </w:pPr>
+  </w:style>
+  <w:style w:type="character" w:customStyle="1" w:styleId="SidehovedTegn">
+    <w:name w:val="Sidehoved Tegn"/>
+    <w:basedOn w:val="Standardskrifttypeiafsnit"/>
+    <w:link w:val="Sidehoved"/>
+    <w:uiPriority w:val="99"/>
+    <w:rsid w:val="00727B56"/>
+  </w:style>
+  <w:style w:type="paragraph" w:styleId="Sidefod">
+    <w:name w:val="footer"/>
+    <w:basedOn w:val="Normal"/>
+    <w:link w:val="SidefodTegn"/>
+    <w:uiPriority w:val="99"/>
+    <w:unhideWhenUsed/>
+    <w:rsid w:val="00727B56"/>
+    <w:pPr>
+      <w:tabs>
+        <w:tab w:val="center" w:pos="4819"/>
+        <w:tab w:val="right" w:pos="9638"/>
+      </w:tabs>
+    </w:pPr>
+  </w:style>
+  <w:style w:type="character" w:customStyle="1" w:styleId="SidefodTegn">
+    <w:name w:val="Sidefod Tegn"/>
+    <w:basedOn w:val="Standardskrifttypeiafsnit"/>
+    <w:link w:val="Sidefod"/>
+    <w:uiPriority w:val="99"/>
+    <w:rsid w:val="00727B56"/>
+  </w:style>
+  <w:style w:type="paragraph" w:styleId="Markeringsbobletekst">
+    <w:name w:val="Balloon Text"/>
+    <w:basedOn w:val="Normal"/>
+    <w:link w:val="MarkeringsbobletekstTegn"/>
+    <w:uiPriority w:val="99"/>
+    <w:semiHidden/>
+    <w:unhideWhenUsed/>
+    <w:rsid w:val="00727B56"/>
+    <w:rPr>
+      <w:rFonts w:ascii="Lucida Grande" w:hAnsi="Lucida Grande" w:cs="Lucida Grande"/>
+      <w:sz w:val="18"/>
+      <w:szCs w:val="18"/>
+    </w:rPr>
+  </w:style>
+  <w:style w:type="character" w:customStyle="1" w:styleId="MarkeringsbobletekstTegn">
+    <w:name w:val="Markeringsbobletekst Tegn"/>
+    <w:basedOn w:val="Standardskrifttypeiafsnit"/>
+    <w:link w:val="Markeringsbobletekst"/>
+    <w:uiPriority w:val="99"/>
+    <w:semiHidden/>
+    <w:rsid w:val="00727B56"/>
+    <w:rPr>
+      <w:rFonts w:ascii="Lucida Grande" w:hAnsi="Lucida Grande" w:cs="Lucida Grande"/>
+      <w:sz w:val="18"/>
+      <w:szCs w:val="18"/>
+    </w:rPr>
+  </w:style>
+  <w:style w:type="paragraph" w:styleId="Listeafsnit">
+    <w:name w:val="List Paragraph"/>
+    <w:basedOn w:val="Normal"/>
+    <w:uiPriority w:val="34"/>
+    <w:qFormat/>
+    <w:rsid w:val="00570C19"/>
+    <w:pPr>
+      <w:ind w:left="720"/>
+      <w:contextualSpacing/>
+    </w:pPr>
+  </w:style>
+  <w:style w:type="paragraph" w:styleId="Ingenafstand">
+    <w:name w:val="No Spacing"/>
+    <w:link w:val="IngenafstandTegn"/>
+    <w:qFormat/>
+    <w:rsid w:val="003C2751"/>
+    <w:rPr>
+      <w:rFonts w:ascii="PMingLiU" w:hAnsi="PMingLiU"/>
+      <w:sz w:val="22"/>
+      <w:szCs w:val="22"/>
+    </w:rPr>
+  </w:style>
+  <w:style w:type="character" w:customStyle="1" w:styleId="IngenafstandTegn">
+    <w:name w:val="Ingen afstand Tegn"/>
+    <w:basedOn w:val="Standardskrifttypeiafsnit"/>
+    <w:link w:val="Ingenafstand"/>
+    <w:rsid w:val="003C2751"/>
+    <w:rPr>
+      <w:rFonts w:ascii="PMingLiU" w:hAnsi="PMingLiU"/>
+      <w:sz w:val="22"/>
+      <w:szCs w:val="22"/>
+    </w:rPr>
+  </w:style>
+  <w:style w:type="character" w:styleId="Sidetal">
+    <w:name w:val="page number"/>
+    <w:basedOn w:val="Standardskrifttypeiafsnit"/>
+    <w:uiPriority w:val="99"/>
+    <w:semiHidden/>
+    <w:unhideWhenUsed/>
+    <w:rsid w:val="003C2751"/>
+  </w:style>
+</w:styles>
+</file>
+
+<file path=word/stylesWithEffects.xml><?xml version="1.0" encoding="utf-8"?>
+<w:styles xmlns:wpc="http://schemas.microsoft.com/office/word/2010/wordprocessingCanvas" xmlns:mo="http://schemas.microsoft.com/office/mac/office/2008/main" xmlns:mc="http://schemas.openxmlformats.org/markup-compatibility/2006" xmlns:mv="urn:schemas-microsoft-com:mac:vml" xmlns:o="urn:schemas-microsoft-com:office:office" xmlns:r="http://schemas.openxmlformats.org/officeDocument/2006/relationships" xmlns:m="http://schemas.openxmlformats.org/officeDocument/2006/math" xmlns:v="urn:schemas-microsoft-com:vml" xmlns:wp14="http://schemas.microsoft.com/office/word/2010/wordprocessingDrawing" xmlns:wp="http://schemas.openxmlformats.org/drawingml/2006/wordprocessingDrawing" xmlns:w10="urn:schemas-microsoft-com:office:word" xmlns:w="http://schemas.openxmlformats.org/wordprocessingml/2006/main" xmlns:w14="http://schemas.microsoft.com/office/word/2010/wordml" xmlns:wpg="http://schemas.microsoft.com/office/word/2010/wordprocessingGroup" xmlns:wpi="http://schemas.microsoft.com/office/word/2010/wordprocessingInk" xmlns:wne="http://schemas.microsoft.com/office/word/2006/wordml" xmlns:wps="http://schemas.microsoft.com/office/word/2010/wordprocessingShape" mc:Ignorable="w14 wp14">
+  <w:docDefaults>
+    <w:rPrDefault>
+      <w:rPr>
+        <w:rFonts w:asciiTheme="minorHAnsi" w:eastAsiaTheme="minorEastAsia" w:hAnsiTheme="minorHAnsi" w:cstheme="minorBidi"/>
+        <w:sz w:val="24"/>
+        <w:szCs w:val="24"/>
+        <w:lang w:val="da-DK" w:eastAsia="da-DK" w:bidi="ar-SA"/>
+      </w:rPr>
+    </w:rPrDefault>
+    <w:pPrDefault/>
+  </w:docDefaults>
+  <w:latentStyles w:defLockedState="0" w:defUIPriority="99" w:defSemiHidden="1" w:defUnhideWhenUsed="1" w:defQFormat="0" w:count="276">
+    <w:lsdException w:name="Normal" w:semiHidden="0" w:uiPriority="0" w:unhideWhenUsed="0" w:qFormat="1"/>
+    <w:lsdException w:name="heading 1" w:semiHidden="0" w:uiPriority="9" w:unhideWhenUsed="0" w:qFormat="1"/>
+    <w:lsdException w:name="heading 2" w:uiPriority="9" w:qFormat="1"/>
+    <w:lsdException w:name="heading 3" w:uiPriority="9" w:qFormat="1"/>
+    <w:lsdException w:name="heading 4" w:uiPriority="9" w:qFormat="1"/>
+    <w:lsdException w:name="heading 5" w:uiPriority="9" w:qFormat="1"/>
+    <w:lsdException w:name="heading 6" w:uiPriority="9" w:qFormat="1"/>
+    <w:lsdException w:name="heading 7" w:uiPriority="9" w:qFormat="1"/>
+    <w:lsdException w:name="heading 8" w:uiPriority="9" w:qFormat="1"/>
+    <w:lsdException w:name="heading 9" w:uiPriority="9" w:qFormat="1"/>
+    <w:lsdException w:name="toc 1" w:uiPriority="39"/>
+    <w:lsdException w:name="toc 2" w:uiPriority="39"/>
+    <w:lsdException w:name="toc 3" w:uiPriority="39"/>
+    <w:lsdException w:name="toc 4" w:uiPriority="39"/>
+    <w:lsdException w:name="toc 5" w:uiPriority="39"/>
+    <w:lsdException w:name="toc 6" w:uiPriority="39"/>
+    <w:lsdException w:name="toc 7" w:uiPriority="39"/>
+    <w:lsdException w:name="toc 8" w:uiPriority="39"/>
+    <w:lsdException w:name="toc 9" w:uiPriority="39"/>
+    <w:lsdException w:name="caption" w:uiPriority="35" w:qFormat="1"/>
+    <w:lsdException w:name="Title" w:semiHidden="0" w:uiPriority="10" w:unhideWhenUsed="0" w:qFormat="1"/>
+    <w:lsdException w:name="Default Paragraph Font" w:uiPriority="1"/>
+    <w:lsdException w:name="Subtitle" w:semiHidden="0" w:uiPriority="11" w:unhideWhenUsed="0" w:qFormat="1"/>
+    <w:lsdException w:name="Strong" w:semiHidden="0" w:uiPriority="22" w:unhideWhenUsed="0" w:qFormat="1"/>
+    <w:lsdException w:name="Emphasis" w:semiHidden="0" w:uiPriority="20" w:unhideWhenUsed="0" w:qFormat="1"/>
+    <w:lsdException w:name="Table Grid" w:semiHidden="0" w:uiPriority="59" w:unhideWhenUsed="0"/>
+    <w:lsdException w:name="Placeholder Text" w:unhideWhenUsed="0"/>
+    <w:lsdException w:name="No Spacing" w:semiHidden="0" w:uiPriority="0" w:unhideWhenUsed="0" w:qFormat="1"/>
+    <w:lsdException w:name="Light Shading" w:semiHidden="0" w:uiPriority="60" w:unhideWhenUsed="0"/>
+    <w:lsdException w:name="Light List" w:semiHidden="0" w:uiPriority="61" w:unhideWhenUsed="0"/>
+    <w:lsdException w:name="Light Grid" w:semiHidden="0" w:uiPriority="62" w:unhideWhenUsed="0"/>
+    <w:lsdException w:name="Medium Shading 1" w:semiHidden="0" w:uiPriority="63" w:unhideWhenUsed="0"/>
+    <w:lsdException w:name="Medium Shading 2" w:semiHidden="0" w:uiPriority="64" w:unhideWhenUsed="0"/>
+    <w:lsdException w:name="Medium List 1" w:semiHidden="0" w:uiPriority="65" w:unhideWhenUsed="0"/>
+    <w:lsdException w:name="Medium List 2" w:semiHidden="0" w:uiPriority="66" w:unhideWhenUsed="0"/>
+    <w:lsdException w:name="Medium Grid 1" w:semiHidden="0" w:uiPriority="67" w:unhideWhenUsed="0"/>
+    <w:lsdException w:name="Medium Grid 2" w:semiHidden="0" w:uiPriority="68" w:unhideWhenUsed="0"/>
+    <w:lsdException w:name="Medium Grid 3" w:semiHidden="0" w:uiPriority="69" w:unhideWhenUsed="0"/>
+    <w:lsdException w:name="Dark List" w:semiHidden="0" w:uiPriority="70" w:unhideWhenUsed="0"/>
+    <w:lsdException w:name="Colorful Shading" w:semiHidden="0" w:uiPriority="71" w:unhideWhenUsed="0"/>
+    <w:lsdException w:name="Colorful List" w:semiHidden="0" w:uiPriority="72" w:unhideWhenUsed="0"/>
+    <w:lsdException w:name="Colorful Grid" w:semiHidden="0" w:uiPriority="73" w:unhideWhenUsed="0"/>
+    <w:lsdException w:name="Light Shading Accent 1" w:semiHidden="0" w:uiPriority="60" w:unhideWhenUsed="0"/>
+    <w:lsdException w:name="Light List Accent 1" w:semiHidden="0" w:uiPriority="61" w:unhideWhenUsed="0"/>
+    <w:lsdException w:name="Light Grid Accent 1" w:semiHidden="0" w:uiPriority="62" w:unhideWhenUsed="0"/>
+    <w:lsdException w:name="Medium Shading 1 Accent 1" w:semiHidden="0" w:uiPriority="63" w:unhideWhenUsed="0"/>
+    <w:lsdException w:name="Medium Shading 2 Accent 1" w:semiHidden="0" w:uiPriority="64" w:unhideWhenUsed="0"/>
+    <w:lsdException w:name="Medium List 1 Accent 1" w:semiHidden="0" w:uiPriority="65" w:unhideWhenUsed="0"/>
+    <w:lsdException w:name="Revision" w:unhideWhenUsed="0"/>
+    <w:lsdException w:name="List Paragraph" w:semiHidden="0" w:uiPriority="34" w:unhideWhenUsed="0" w:qFormat="1"/>
+    <w:lsdException w:name="Quote" w:semiHidden="0" w:uiPriority="29" w:unhideWhenUsed="0" w:qFormat="1"/>
+    <w:lsdException w:name="Intense Quote" w:semiHidden="0" w:uiPriority="30" w:unhideWhenUsed="0" w:qFormat="1"/>
+    <w:lsdException w:name="Medium List 2 Accent 1" w:semiHidden="0" w:uiPriority="66" w:unhideWhenUsed="0"/>
+    <w:lsdException w:name="Medium Grid 1 Accent 1" w:semiHidden="0" w:uiPriority="67" w:unhideWhenUsed="0"/>
+    <w:lsdException w:name="Medium Grid 2 Accent 1" w:semiHidden="0" w:uiPriority="68" w:unhideWhenUsed="0"/>
+    <w:lsdException w:name="Medium Grid 3 Accent 1" w:semiHidden="0" w:uiPriority="69" w:unhideWhenUsed="0"/>
+    <w:lsdException w:name="Dark List Accent 1" w:semiHidden="0" w:uiPriority="70" w:unhideWhenUsed="0"/>
+    <w:lsdException w:name="Colorful Shading Accent 1" w:semiHidden="0" w:uiPriority="71" w:unhideWhenUsed="0"/>
+    <w:lsdException w:name="Colorful List Accent 1" w:semiHidden="0" w:uiPriority="72" w:unhideWhenUsed="0"/>
+    <w:lsdException w:name="Colorful Grid Accent 1" w:semiHidden="0" w:uiPriority="73" w:unhideWhenUsed="0"/>
+    <w:lsdException w:name="Light Shading Accent 2" w:semiHidden="0" w:uiPriority="60" w:unhideWhenUsed="0"/>
+    <w:lsdException w:name="Light List Accent 2" w:semiHidden="0" w:uiPriority="61" w:unhideWhenUsed="0"/>
+    <w:lsdException w:name="Light Grid Accent 2" w:semiHidden="0" w:uiPriority="62" w:unhideWhenUsed="0"/>
+    <w:lsdException w:name="Medium Shading 1 Accent 2" w:semiHidden="0" w:uiPriority="63" w:unhideWhenUsed="0"/>
+    <w:lsdException w:name="Medium Shading 2 Accent 2" w:semiHidden="0" w:uiPriority="64" w:unhideWhenUsed="0"/>
+    <w:lsdException w:name="Medium List 1 Accent 2" w:semiHidden="0" w:uiPriority="65" w:unhideWhenUsed="0"/>
+    <w:lsdException w:name="Medium List 2 Accent 2" w:semiHidden="0" w:uiPriority="66" w:unhideWhenUsed="0"/>
+    <w:lsdException w:name="Medium Grid 1 Accent 2" w:semiHidden="0" w:uiPriority="67" w:unhideWhenUsed="0"/>
+    <w:lsdException w:name="Medium Grid 2 Accent 2" w:semiHidden="0" w:uiPriority="68" w:unhideWhenUsed="0"/>
+    <w:lsdException w:name="Medium Grid 3 Accent 2" w:semiHidden="0" w:uiPriority="69" w:unhideWhenUsed="0"/>
+    <w:lsdException w:name="Dark List Accent 2" w:semiHidden="0" w:uiPriority="70" w:unhideWhenUsed="0"/>
+    <w:lsdException w:name="Colorful Shading Accent 2" w:semiHidden="0" w:uiPriority="71" w:unhideWhenUsed="0"/>
+    <w:lsdException w:name="Colorful List Accent 2" w:semiHidden="0" w:uiPriority="72" w:unhideWhenUsed="0"/>
+    <w:lsdException w:name="Colorful Grid Accent 2" w:semiHidden="0" w:uiPriority="73" w:unhideWhenUsed="0"/>
+    <w:lsdException w:name="Light Shading Accent 3" w:semiHidden="0" w:uiPriority="60" w:unhideWhenUsed="0"/>
+    <w:lsdException w:name="Light List Accent 3" w:semiHidden="0" w:uiPriority="61" w:unhideWhenUsed="0"/>
+    <w:lsdException w:name="Light Grid Accent 3" w:semiHidden="0" w:uiPriority="62" w:unhideWhenUsed="0"/>
+    <w:lsdException w:name="Medium Shading 1 Accent 3" w:semiHidden="0" w:uiPriority="63" w:unhideWhenUsed="0"/>
+    <w:lsdException w:name="Medium Shading 2 Accent 3" w:semiHidden="0" w:uiPriority="64" w:unhideWhenUsed="0"/>
+    <w:lsdException w:name="Medium List 1 Accent 3" w:semiHidden="0" w:uiPriority="65" w:unhideWhenUsed="0"/>
+    <w:lsdException w:name="Medium List 2 Accent 3" w:semiHidden="0" w:uiPriority="66" w:unhideWhenUsed="0"/>
+    <w:lsdException w:name="Medium Grid 1 Accent 3" w:semiHidden="0" w:uiPriority="67" w:unhideWhenUsed="0"/>
+    <w:lsdException w:name="Medium Grid 2 Accent 3" w:semiHidden="0" w:uiPriority="68" w:unhideWhenUsed="0"/>
+    <w:lsdException w:name="Medium Grid 3 Accent 3" w:semiHidden="0" w:uiPriority="69" w:unhideWhenUsed="0"/>
+    <w:lsdException w:name="Dark List Accent 3" w:semiHidden="0" w:uiPriority="70" w:unhideWhenUsed="0"/>
+    <w:lsdException w:name="Colorful Shading Accent 3" w:semiHidden="0" w:uiPriority="71" w:unhideWhenUsed="0"/>
+    <w:lsdException w:name="Colorful List Accent 3" w:semiHidden="0" w:uiPriority="72" w:unhideWhenUsed="0"/>
+    <w:lsdException w:name="Colorful Grid Accent 3" w:semiHidden="0" w:uiPriority="73" w:unhideWhenUsed="0"/>
+    <w:lsdException w:name="Light Shading Accent 4" w:semiHidden="0" w:uiPriority="60" w:unhideWhenUsed="0"/>
+    <w:lsdException w:name="Light List Accent 4" w:semiHidden="0" w:uiPriority="61" w:unhideWhenUsed="0"/>
+    <w:lsdException w:name="Light Grid Accent 4" w:semiHidden="0" w:uiPriority="62" w:unhideWhenUsed="0"/>
+    <w:lsdException w:name="Medium Shading 1 Accent 4" w:semiHidden="0" w:uiPriority="63" w:unhideWhenUsed="0"/>
+    <w:lsdException w:name="Medium Shading 2 Accent 4" w:semiHidden="0" w:uiPriority="64" w:unhideWhenUsed="0"/>
+    <w:lsdException w:name="Medium List 1 Accent 4" w:semiHidden="0" w:uiPriority="65" w:unhideWhenUsed="0"/>
+    <w:lsdException w:name="Medium List 2 Accent 4" w:semiHidden="0" w:uiPriority="66" w:unhideWhenUsed="0"/>
+    <w:lsdException w:name="Medium Grid 1 Accent 4" w:semiHidden="0" w:uiPriority="67" w:unhideWhenUsed="0"/>
+    <w:lsdException w:name="Medium Grid 2 Accent 4" w:semiHidden="0" w:uiPriority="68" w:unhideWhenUsed="0"/>
+    <w:lsdException w:name="Medium Grid 3 Accent 4" w:semiHidden="0" w:uiPriority="69" w:unhideWhenUsed="0"/>
+    <w:lsdException w:name="Dark List Accent 4" w:semiHidden="0" w:uiPriority="70" w:unhideWhenUsed="0"/>
+    <w:lsdException w:name="Colorful Shading Accent 4" w:semiHidden="0" w:uiPriority="71" w:unhideWhenUsed="0"/>
+    <w:lsdException w:name="Colorful List Accent 4" w:semiHidden="0" w:uiPriority="72" w:unhideWhenUsed="0"/>
+    <w:lsdException w:name="Colorful Grid Accent 4" w:semiHidden="0" w:uiPriority="73" w:unhideWhenUsed="0"/>
+    <w:lsdException w:name="Light Shading Accent 5" w:semiHidden="0" w:uiPriority="60" w:unhideWhenUsed="0"/>
+    <w:lsdException w:name="Light List Accent 5" w:semiHidden="0" w:uiPriority="61" w:unhideWhenUsed="0"/>
+    <w:lsdException w:name="Light Grid Accent 5" w:semiHidden="0" w:uiPriority="62" w:unhideWhenUsed="0"/>
+    <w:lsdException w:name="Medium Shading 1 Accent 5" w:semiHidden="0" w:uiPriority="63" w:unhideWhenUsed="0"/>
+    <w:lsdException w:name="Medium Shading 2 Accent 5" w:semiHidden="0" w:uiPriority="64" w:unhideWhenUsed="0"/>
+    <w:lsdException w:name="Medium List 1 Accent 5" w:semiHidden="0" w:uiPriority="65" w:unhideWhenUsed="0"/>
+    <w:lsdException w:name="Medium List 2 Accent 5" w:semiHidden="0" w:uiPriority="66" w:unhideWhenUsed="0"/>
+    <w:lsdException w:name="Medium Grid 1 Accent 5" w:semiHidden="0" w:uiPriority="67" w:unhideWhenUsed="0"/>
+    <w:lsdException w:name="Medium Grid 2 Accent 5" w:semiHidden="0" w:uiPriority="68" w:unhideWhenUsed="0"/>
+    <w:lsdException w:name="Medium Grid 3 Accent 5" w:semiHidden="0" w:uiPriority="69" w:unhideWhenUsed="0"/>
+    <w:lsdException w:name="Dark List Accent 5" w:semiHidden="0" w:uiPriority="70" w:unhideWhenUsed="0"/>
+    <w:lsdException w:name="Colorful Shading Accent 5" w:semiHidden="0" w:uiPriority="71" w:unhideWhenUsed="0"/>
+    <w:lsdException w:name="Colorful List Accent 5" w:semiHidden="0" w:uiPriority="72" w:unhideWhenUsed="0"/>
+    <w:lsdException w:name="Colorful Grid Accent 5" w:semiHidden="0" w:uiPriority="73" w:unhideWhenUsed="0"/>
+    <w:lsdException w:name="Light Shading Accent 6" w:semiHidden="0" w:uiPriority="60" w:unhideWhenUsed="0"/>
+    <w:lsdException w:name="Light List Accent 6" w:semiHidden="0" w:uiPriority="61" w:unhideWhenUsed="0"/>
+    <w:lsdException w:name="Light Grid Accent 6" w:semiHidden="0" w:uiPriority="62" w:unhideWhenUsed="0"/>
+    <w:lsdException w:name="Medium Shading 1 Accent 6" w:semiHidden="0" w:uiPriority="63" w:unhideWhenUsed="0"/>
+    <w:lsdException w:name="Medium Shading 2 Accent 6" w:semiHidden="0" w:uiPriority="64" w:unhideWhenUsed="0"/>
+    <w:lsdException w:name="Medium List 1 Accent 6" w:semiHidden="0" w:uiPriority="65" w:unhideWhenUsed="0"/>
+    <w:lsdException w:name="Medium List 2 Accent 6" w:semiHidden="0" w:uiPriority="66" w:unhideWhenUsed="0"/>
+    <w:lsdException w:name="Medium Grid 1 Accent 6" w:semiHidden="0" w:uiPriority="67" w:unhideWhenUsed="0"/>
+    <w:lsdException w:name="Medium Grid 2 Accent 6" w:semiHidden="0" w:uiPriority="68" w:unhideWhenUsed="0"/>
+    <w:lsdException w:name="Medium Grid 3 Accent 6" w:semiHidden="0" w:uiPriority="69" w:unhideWhenUsed="0"/>
+    <w:lsdException w:name="Dark List Accent 6" w:semiHidden="0" w:uiPriority="70" w:unhideWhenUsed="0"/>
+    <w:lsdException w:name="Colorful Shading Accent 6" w:semiHidden="0" w:uiPriority="71" w:unhideWhenUsed="0"/>
+    <w:lsdException w:name="Colorful List Accent 6" w:semiHidden="0" w:uiPriority="72" w:unhideWhenUsed="0"/>
+    <w:lsdException w:name="Colorful Grid Accent 6" w:semiHidden="0" w:uiPriority="73" w:unhideWhenUsed="0"/>
+    <w:lsdException w:name="Subtle Emphasis" w:semiHidden="0" w:uiPriority="19" w:unhideWhenUsed="0" w:qFormat="1"/>
+    <w:lsdException w:name="Intense Emphasis" w:semiHidden="0" w:uiPriority="21" w:unhideWhenUsed="0" w:qFormat="1"/>
+    <w:lsdException w:name="Subtle Reference" w:semiHidden="0" w:uiPriority="31" w:unhideWhenUsed="0" w:qFormat="1"/>
+    <w:lsdException w:name="Intense Reference" w:semiHidden="0" w:uiPriority="32" w:unhideWhenUsed="0" w:qFormat="1"/>
+    <w:lsdException w:name="Book Title" w:semiHidden="0" w:uiPriority="33" w:unhideWhenUsed="0" w:qFormat="1"/>
+    <w:lsdException w:name="Bibliography" w:uiPriority="37"/>
+    <w:lsdException w:name="TOC Heading" w:uiPriority="39" w:qFormat="1"/>
+  </w:latentStyles>
+  <w:style w:type="paragraph" w:default="1" w:styleId="Normal">
+    <w:name w:val="Normal"/>
+    <w:qFormat/>
+  </w:style>
+  <w:style w:type="character" w:default="1" w:styleId="Standardskrifttypeiafsnit">
+    <w:name w:val="Default Paragraph Font"/>
+    <w:uiPriority w:val="1"/>
+    <w:semiHidden/>
+    <w:unhideWhenUsed/>
+  </w:style>
+  <w:style w:type="table" w:default="1" w:styleId="Tabel-Normal">
+    <w:name w:val="Normal Table"/>
+    <w:uiPriority w:val="99"/>
+    <w:semiHidden/>
+    <w:unhideWhenUsed/>
+    <w:tblPr>
+      <w:tblInd w:w="0" w:type="dxa"/>
+      <w:tblCellMar>
+        <w:top w:w="0" w:type="dxa"/>
+        <w:left w:w="108" w:type="dxa"/>
+        <w:bottom w:w="0" w:type="dxa"/>
+        <w:right w:w="108" w:type="dxa"/>
+      </w:tblCellMar>
+    </w:tblPr>
+  </w:style>
+  <w:style w:type="numbering" w:default="1" w:styleId="Ingenliste">
+    <w:name w:val="No List"/>
+    <w:uiPriority w:val="99"/>
+    <w:semiHidden/>
+    <w:unhideWhenUsed/>
+  </w:style>
+  <w:style w:type="paragraph" w:styleId="Sidehoved">
+    <w:name w:val="header"/>
+    <w:basedOn w:val="Normal"/>
+    <w:link w:val="SidehovedTegn"/>
+    <w:uiPriority w:val="99"/>
+    <w:unhideWhenUsed/>
+    <w:rsid w:val="00727B56"/>
+    <w:pPr>
+      <w:tabs>
+        <w:tab w:val="center" w:pos="4819"/>
+        <w:tab w:val="right" w:pos="9638"/>
+      </w:tabs>
+    </w:pPr>
+  </w:style>
+  <w:style w:type="character" w:customStyle="1" w:styleId="SidehovedTegn">
+    <w:name w:val="Sidehoved Tegn"/>
+    <w:basedOn w:val="Standardskrifttypeiafsnit"/>
+    <w:link w:val="Sidehoved"/>
+    <w:uiPriority w:val="99"/>
+    <w:rsid w:val="00727B56"/>
+  </w:style>
+  <w:style w:type="paragraph" w:styleId="Sidefod">
+    <w:name w:val="footer"/>
+    <w:basedOn w:val="Normal"/>
+    <w:link w:val="SidefodTegn"/>
+    <w:uiPriority w:val="99"/>
+    <w:unhideWhenUsed/>
+    <w:rsid w:val="00727B56"/>
+    <w:pPr>
+      <w:tabs>
+        <w:tab w:val="center" w:pos="4819"/>
+        <w:tab w:val="right" w:pos="9638"/>
+      </w:tabs>
+    </w:pPr>
+  </w:style>
+  <w:style w:type="character" w:customStyle="1" w:styleId="SidefodTegn">
+    <w:name w:val="Sidefod Tegn"/>
+    <w:basedOn w:val="Standardskrifttypeiafsnit"/>
+    <w:link w:val="Sidefod"/>
+    <w:uiPriority w:val="99"/>
+    <w:rsid w:val="00727B56"/>
+  </w:style>
+  <w:style w:type="paragraph" w:styleId="Markeringsbobletekst">
+    <w:name w:val="Balloon Text"/>
+    <w:basedOn w:val="Normal"/>
+    <w:link w:val="MarkeringsbobletekstTegn"/>
+    <w:uiPriority w:val="99"/>
+    <w:semiHidden/>
+    <w:unhideWhenUsed/>
+    <w:rsid w:val="00727B56"/>
+    <w:rPr>
+      <w:rFonts w:ascii="Lucida Grande" w:hAnsi="Lucida Grande" w:cs="Lucida Grande"/>
+      <w:sz w:val="18"/>
+      <w:szCs w:val="18"/>
+    </w:rPr>
+  </w:style>
+  <w:style w:type="character" w:customStyle="1" w:styleId="MarkeringsbobletekstTegn">
+    <w:name w:val="Markeringsbobletekst Tegn"/>
+    <w:basedOn w:val="Standardskrifttypeiafsnit"/>
+    <w:link w:val="Markeringsbobletekst"/>
+    <w:uiPriority w:val="99"/>
+    <w:semiHidden/>
+    <w:rsid w:val="00727B56"/>
+    <w:rPr>
+      <w:rFonts w:ascii="Lucida Grande" w:hAnsi="Lucida Grande" w:cs="Lucida Grande"/>
+      <w:sz w:val="18"/>
+      <w:szCs w:val="18"/>
+    </w:rPr>
+  </w:style>
+  <w:style w:type="paragraph" w:styleId="Listeafsnit">
+    <w:name w:val="List Paragraph"/>
+    <w:basedOn w:val="Normal"/>
+    <w:uiPriority w:val="34"/>
+    <w:qFormat/>
+    <w:rsid w:val="00570C19"/>
+    <w:pPr>
+      <w:ind w:left="720"/>
+      <w:contextualSpacing/>
+    </w:pPr>
+  </w:style>
+  <w:style w:type="paragraph" w:styleId="Ingenafstand">
+    <w:name w:val="No Spacing"/>
+    <w:link w:val="IngenafstandTegn"/>
+    <w:qFormat/>
+    <w:rsid w:val="003C2751"/>
+    <w:rPr>
+      <w:rFonts w:ascii="PMingLiU" w:hAnsi="PMingLiU"/>
+      <w:sz w:val="22"/>
+      <w:szCs w:val="22"/>
+    </w:rPr>
+  </w:style>
+  <w:style w:type="character" w:customStyle="1" w:styleId="IngenafstandTegn">
+    <w:name w:val="Ingen afstand Tegn"/>
+    <w:basedOn w:val="Standardskrifttypeiafsnit"/>
+    <w:link w:val="Ingenafstand"/>
+    <w:rsid w:val="003C2751"/>
+    <w:rPr>
+      <w:rFonts w:ascii="PMingLiU" w:hAnsi="PMingLiU"/>
+      <w:sz w:val="22"/>
+      <w:szCs w:val="22"/>
+    </w:rPr>
+  </w:style>
+  <w:style w:type="character" w:styleId="Sidetal">
+    <w:name w:val="page number"/>
+    <w:basedOn w:val="Standardskrifttypeiafsnit"/>
+    <w:uiPriority w:val="99"/>
+    <w:semiHidden/>
+    <w:unhideWhenUsed/>
+    <w:rsid w:val="003C2751"/>
+  </w:style>
+</w:styles>
+</file>
+
+<file path=word/glossary/document.xml><?xml version="1.0" encoding="utf-8"?>
+<w:glossaryDocument xmlns:wpc="http://schemas.microsoft.com/office/word/2010/wordprocessingCanvas" xmlns:mo="http://schemas.microsoft.com/office/mac/office/2008/main" xmlns:mc="http://schemas.openxmlformats.org/markup-compatibility/2006" xmlns:mv="urn:schemas-microsoft-com:mac:vml" xmlns:o="urn:schemas-microsoft-com:office:office" xmlns:r="http://schemas.openxmlformats.org/officeDocument/2006/relationships" xmlns:m="http://schemas.openxmlformats.org/officeDocument/2006/math" xmlns:v="urn:schemas-microsoft-com:vml" xmlns:wp14="http://schemas.microsoft.com/office/word/2010/wordprocessingDrawing" xmlns:wp="http://schemas.openxmlformats.org/drawingml/2006/wordprocessingDrawing" xmlns:w10="urn:schemas-microsoft-com:office:word" xmlns:w="http://schemas.openxmlformats.org/wordprocessingml/2006/main" xmlns:w14="http://schemas.microsoft.com/office/word/2010/wordml" xmlns:wpg="http://schemas.microsoft.com/office/word/2010/wordprocessingGroup" xmlns:wpi="http://schemas.microsoft.com/office/word/2010/wordprocessingInk" xmlns:wne="http://schemas.microsoft.com/office/word/2006/wordml" xmlns:wps="http://schemas.microsoft.com/office/word/2010/wordprocessingShape" mc:Ignorable="w14 wp14">
+  <w:docParts>
+    <w:docPart>
+      <w:docPartPr>
+        <w:name w:val="8E1EA2C11C6EAB4EB6A7553886125EB8"/>
+        <w:category>
+          <w:name w:val="Generelt"/>
+          <w:gallery w:val="placeholder"/>
+        </w:category>
+        <w:types>
+          <w:type w:val="bbPlcHdr"/>
+        </w:types>
+        <w:behaviors>
+          <w:behavior w:val="content"/>
+        </w:behaviors>
+        <w:guid w:val="{7DEDC00A-A924-524C-819A-17B7A27C1A0F}"/>
+      </w:docPartPr>
+      <w:docPartBody>
+        <w:p>
+          <w:pPr>
+            <w:pStyle w:val="8E1EA2C11C6EAB4EB6A7553886125EB8"/>
+          </w:pPr>
+          <w:r>
+            <w:t>[Skriv tekst]</w:t>
+          </w:r>
+        </w:p>
+      </w:docPartBody>
+    </w:docPart>
+  </w:docParts>
+</w:glossaryDocument>
+</file>
+
+<file path=word/glossary/fontTable.xml><?xml version="1.0" encoding="utf-8"?>
+<w:fonts xmlns:mc="http://schemas.openxmlformats.org/markup-compatibility/2006" xmlns:r="http://schemas.openxmlformats.org/officeDocument/2006/relationships" xmlns:w="http://schemas.openxmlformats.org/wordprocessingml/2006/main" xmlns:w14="http://schemas.microsoft.com/office/word/2010/wordml" mc:Ignorable="w14">
+  <w:font w:name="Symbol">
+    <w:panose1 w:val="00000000000000000000"/>
+    <w:charset w:val="02"/>
+    <w:family w:val="auto"/>
+    <w:pitch w:val="variable"/>
+    <w:sig w:usb0="00000000" w:usb1="10000000" w:usb2="00000000" w:usb3="00000000" w:csb0="80000000" w:csb1="00000000"/>
+  </w:font>
+  <w:font w:name="Times New Roman">
+    <w:panose1 w:val="02020603050405020304"/>
+    <w:charset w:val="00"/>
+    <w:family w:val="auto"/>
+    <w:pitch w:val="variable"/>
+    <w:sig w:usb0="E0002AFF" w:usb1="C0007841" w:usb2="00000009" w:usb3="00000000" w:csb0="000001FF" w:csb1="00000000"/>
+  </w:font>
+  <w:font w:name="Courier New">
+    <w:panose1 w:val="02070309020205020404"/>
+    <w:charset w:val="00"/>
+    <w:family w:val="auto"/>
+    <w:pitch w:val="variable"/>
+    <w:sig w:usb0="E0002AFF" w:usb1="C0007843" w:usb2="00000009" w:usb3="00000000" w:csb0="000001FF" w:csb1="00000000"/>
+  </w:font>
+  <w:font w:name="Wingdings">
+    <w:panose1 w:val="05000000000000000000"/>
+    <w:charset w:val="02"/>
+    <w:family w:val="auto"/>
+    <w:pitch w:val="variable"/>
+    <w:sig w:usb0="00000000" w:usb1="10000000" w:usb2="00000000" w:usb3="00000000" w:csb0="80000000" w:csb1="00000000"/>
+  </w:font>
+  <w:font w:name="Arial">
+    <w:panose1 w:val="020B0604020202020204"/>
+    <w:charset w:val="00"/>
+    <w:family w:val="auto"/>
+    <w:pitch w:val="variable"/>
+    <w:sig w:usb0="E0002AFF" w:usb1="C0007843" w:usb2="00000009" w:usb3="00000000" w:csb0="000001FF" w:csb1="00000000"/>
+  </w:font>
+  <w:font w:name="ＭＳ 明朝">
+    <w:charset w:val="4E"/>
+    <w:family w:val="auto"/>
+    <w:pitch w:val="variable"/>
+    <w:sig w:usb0="E00002FF" w:usb1="6AC7FDFB" w:usb2="00000012" w:usb3="00000000" w:csb0="0002009F" w:csb1="00000000"/>
+  </w:font>
+  <w:font w:name="Cambria">
+    <w:panose1 w:val="02040503050406030204"/>
+    <w:charset w:val="00"/>
+    <w:family w:val="auto"/>
+    <w:pitch w:val="variable"/>
+    <w:sig w:usb0="E00002FF" w:usb1="400004FF" w:usb2="00000000" w:usb3="00000000" w:csb0="0000019F" w:csb1="00000000"/>
+  </w:font>
+  <w:font w:name="Lucida Grande">
+    <w:panose1 w:val="020B0600040502020204"/>
+    <w:charset w:val="00"/>
+    <w:family w:val="auto"/>
+    <w:pitch w:val="variable"/>
+    <w:sig w:usb0="E1000AEF" w:usb1="5000A1FF" w:usb2="00000000" w:usb3="00000000" w:csb0="000001BF" w:csb1="00000000"/>
+  </w:font>
+  <w:font w:name="PMingLiU">
+    <w:altName w:val="新細明體"/>
+    <w:charset w:val="88"/>
+    <w:family w:val="roman"/>
+    <w:pitch w:val="variable"/>
+    <w:sig w:usb0="A00002FF" w:usb1="28CFFCFA" w:usb2="00000016" w:usb3="00000000" w:csb0="00100001" w:csb1="00000000"/>
+  </w:font>
+  <w:font w:name="Neo Tech Std Light">
+    <w:panose1 w:val="020B0304030504040204"/>
+    <w:charset w:val="00"/>
+    <w:family w:val="auto"/>
+    <w:pitch w:val="variable"/>
+    <w:sig w:usb0="800000AF" w:usb1="5000205B" w:usb2="00000000" w:usb3="00000000" w:csb0="00000001" w:csb1="00000000"/>
+  </w:font>
+  <w:font w:name="Neo Tech Std">
+    <w:panose1 w:val="020B0504030504040204"/>
+    <w:charset w:val="00"/>
+    <w:family w:val="auto"/>
+    <w:pitch w:val="variable"/>
+    <w:sig w:usb0="800000AF" w:usb1="5000205B" w:usb2="00000000" w:usb3="00000000" w:csb0="00000001" w:csb1="00000000"/>
+  </w:font>
+  <w:font w:name="Calibri">
+    <w:panose1 w:val="020F0502020204030204"/>
+    <w:charset w:val="00"/>
+    <w:family w:val="auto"/>
+    <w:pitch w:val="variable"/>
+    <w:sig w:usb0="E10002FF" w:usb1="4000ACFF" w:usb2="00000009" w:usb3="00000000" w:csb0="0000019F" w:csb1="00000000"/>
+  </w:font>
+  <w:font w:name="ＭＳ ゴシック">
+    <w:charset w:val="4E"/>
+    <w:family w:val="auto"/>
+    <w:pitch w:val="variable"/>
+    <w:sig w:usb0="E00002FF" w:usb1="6AC7FDFB" w:usb2="00000012" w:usb3="00000000" w:csb0="0002009F" w:csb1="00000000"/>
+  </w:font>
+</w:fonts>
+</file>
+
+<file path=word/glossary/settings.xml><?xml version="1.0" encoding="utf-8"?>
+<w:settings xmlns:mc="http://schemas.openxmlformats.org/markup-compatibility/2006" xmlns:o="urn:schemas-microsoft-com:office:office" xmlns:r="http://schemas.openxmlformats.org/officeDocument/2006/relationships" xmlns:m="http://schemas.openxmlformats.org/officeDocument/2006/math" xmlns:v="urn:schemas-microsoft-com:vml" xmlns:w10="urn:schemas-microsoft-com:office:word" xmlns:w="http://schemas.openxmlformats.org/wordprocessingml/2006/main" xmlns:w14="http://schemas.microsoft.com/office/word/2010/wordml" xmlns:sl="http://schemas.openxmlformats.org/schemaLibrary/2006/main" mc:Ignorable="w14">
+  <w:view w:val="normal"/>
+  <w:defaultTabStop w:val="1304"/>
+  <w:hyphenationZone w:val="425"/>
+  <w:characterSpacingControl w:val="doNotCompress"/>
+  <w:compat>
+    <w:useFELayout/>
+    <w:compatSetting w:name="compatibilityMode" w:uri="http://schemas.microsoft.com/office/word" w:val="14"/>
+    <w:compatSetting w:name="overrideTableStyleFontSizeAndJustification" w:uri="http://schemas.microsoft.com/office/word" w:val="1"/>
+    <w:compatSetting w:name="enableOpenTypeFeatures" w:uri="http://schemas.microsoft.com/office/word" w:val="1"/>
+    <w:compatSetting w:name="doNotFlipMirrorIndents" w:uri="http://schemas.microsoft.com/office/word" w:val="1"/>
+  </w:compat>
+  <w:rsids>
+    <w:rsidRoot w:val="00821079"/>
+    <w:rsid w:val="00821079"/>
+  </w:rsids>
+  <m:mathPr>
+    <m:mathFont m:val="Cambria Math"/>
+    <m:brkBin m:val="before"/>
+    <m:brkBinSub m:val="--"/>
+    <m:smallFrac m:val="0"/>
+    <m:dispDef/>
+    <m:lMargin m:val="0"/>
+    <m:rMargin m:val="0"/>
+    <m:defJc m:val="centerGroup"/>
+    <m:wrapIndent m:val="1440"/>
+    <m:intLim m:val="subSup"/>
+    <m:naryLim m:val="undOvr"/>
+  </m:mathPr>
+  <w:themeFontLang w:val="da-DK" w:eastAsia="ja-JP"/>
+  <w:clrSchemeMapping w:bg1="light1" w:t1="dark1" w:bg2="light2" w:t2="dark2" w:accent1="accent1" w:accent2="accent2" w:accent3="accent3" w:accent4="accent4" w:accent5="accent5" w:accent6="accent6" w:hyperlink="hyperlink" w:followedHyperlink="followedHyperlink"/>
+  <w:doNotAutoCompressPictures/>
+  <w:decimalSymbol w:val=","/>
+  <w:listSeparator w:val=";"/>
+  <w14:defaultImageDpi w14:val="300"/>
+</w:settings>
+</file>
+
+<file path=word/glossary/styles.xml><?xml version="1.0" encoding="utf-8"?>
+<w:styles xmlns:mc="http://schemas.openxmlformats.org/markup-compatibility/2006" xmlns:r="http://schemas.openxmlformats.org/officeDocument/2006/relationships" xmlns:w="http://schemas.openxmlformats.org/wordprocessingml/2006/main" xmlns:w14="http://schemas.microsoft.com/office/word/2010/wordml" mc:Ignorable="w14">
+  <w:docDefaults>
+    <w:rPrDefault>
+      <w:rPr>
+        <w:rFonts w:asciiTheme="minorHAnsi" w:eastAsiaTheme="minorEastAsia" w:hAnsiTheme="minorHAnsi" w:cstheme="minorBidi"/>
+        <w:sz w:val="24"/>
+        <w:szCs w:val="24"/>
+        <w:lang w:val="da-DK" w:eastAsia="ja-JP" w:bidi="ar-SA"/>
       </w:rPr>
     </w:rPrDefault>
     <w:pPrDefault/>
@@ -861,79 +3098,18 @@
     <w:semiHidden/>
     <w:unhideWhenUsed/>
   </w:style>
-  <w:style w:type="paragraph" w:styleId="Sidehoved">
-    <w:name w:val="header"/>
-    <w:basedOn w:val="Normal"/>
-    <w:link w:val="SidehovedTegn"/>
-    <w:uiPriority w:val="99"/>
-    <w:unhideWhenUsed/>
-    <w:rsid w:val="00727B56"/>
-    <w:pPr>
-      <w:tabs>
-        <w:tab w:val="center" w:pos="4819"/>
-        <w:tab w:val="right" w:pos="9638"/>
-      </w:tabs>
-    </w:pPr>
-  </w:style>
-  <w:style w:type="character" w:customStyle="1" w:styleId="SidehovedTegn">
-    <w:name w:val="Sidehoved Tegn"/>
-    <w:basedOn w:val="Standardskrifttypeiafsnit"/>
-    <w:link w:val="Sidehoved"/>
-    <w:uiPriority w:val="99"/>
-    <w:rsid w:val="00727B56"/>
-  </w:style>
-  <w:style w:type="paragraph" w:styleId="Sidefod">
-    <w:name w:val="footer"/>
-    <w:basedOn w:val="Normal"/>
-    <w:link w:val="SidefodTegn"/>
-    <w:uiPriority w:val="99"/>
-    <w:unhideWhenUsed/>
-    <w:rsid w:val="00727B56"/>
-    <w:pPr>
-      <w:tabs>
-        <w:tab w:val="center" w:pos="4819"/>
-        <w:tab w:val="right" w:pos="9638"/>
-      </w:tabs>
-    </w:pPr>
-  </w:style>
-  <w:style w:type="character" w:customStyle="1" w:styleId="SidefodTegn">
-    <w:name w:val="Sidefod Tegn"/>
-    <w:basedOn w:val="Standardskrifttypeiafsnit"/>
-    <w:link w:val="Sidefod"/>
-    <w:uiPriority w:val="99"/>
-    <w:rsid w:val="00727B56"/>
-  </w:style>
-  <w:style w:type="paragraph" w:styleId="Markeringsbobletekst">
-    <w:name w:val="Balloon Text"/>
-    <w:basedOn w:val="Normal"/>
-    <w:link w:val="MarkeringsbobletekstTegn"/>
-    <w:uiPriority w:val="99"/>
-    <w:semiHidden/>
-    <w:unhideWhenUsed/>
-    <w:rsid w:val="00727B56"/>
-    <w:rPr>
-      <w:rFonts w:ascii="Lucida Grande" w:hAnsi="Lucida Grande" w:cs="Lucida Grande"/>
-      <w:sz w:val="18"/>
-      <w:szCs w:val="18"/>
-    </w:rPr>
-  </w:style>
-  <w:style w:type="character" w:customStyle="1" w:styleId="MarkeringsbobletekstTegn">
-    <w:name w:val="Markeringsbobletekst Tegn"/>
-    <w:basedOn w:val="Standardskrifttypeiafsnit"/>
-    <w:link w:val="Markeringsbobletekst"/>
-    <w:uiPriority w:val="99"/>
-    <w:semiHidden/>
-    <w:rsid w:val="00727B56"/>
-    <w:rPr>
-      <w:rFonts w:ascii="Lucida Grande" w:hAnsi="Lucida Grande" w:cs="Lucida Grande"/>
-      <w:sz w:val="18"/>
-      <w:szCs w:val="18"/>
-    </w:rPr>
+  <w:style w:type="paragraph" w:customStyle="1" w:styleId="8E1EA2C11C6EAB4EB6A7553886125EB8">
+    <w:name w:val="8E1EA2C11C6EAB4EB6A7553886125EB8"/>
+    <w:rsid w:val="00821079"/>
+  </w:style>
+  <w:style w:type="paragraph" w:customStyle="1" w:styleId="76165ABFE427B643A5E9C1B8015C3CB0">
+    <w:name w:val="76165ABFE427B643A5E9C1B8015C3CB0"/>
+    <w:rsid w:val="00821079"/>
   </w:style>
 </w:styles>
 </file>
 
-<file path=word/stylesWithEffects.xml><?xml version="1.0" encoding="utf-8"?>
+<file path=word/glossary/stylesWithEffects.xml><?xml version="1.0" encoding="utf-8"?>
 <w:styles xmlns:wpc="http://schemas.microsoft.com/office/word/2010/wordprocessingCanvas" xmlns:mo="http://schemas.microsoft.com/office/mac/office/2008/main" xmlns:mc="http://schemas.openxmlformats.org/markup-compatibility/2006" xmlns:mv="urn:schemas-microsoft-com:mac:vml" xmlns:o="urn:schemas-microsoft-com:office:office" xmlns:r="http://schemas.openxmlformats.org/officeDocument/2006/relationships" xmlns:m="http://schemas.openxmlformats.org/officeDocument/2006/math" xmlns:v="urn:schemas-microsoft-com:vml" xmlns:wp14="http://schemas.microsoft.com/office/word/2010/wordprocessingDrawing" xmlns:wp="http://schemas.openxmlformats.org/drawingml/2006/wordprocessingDrawing" xmlns:w10="urn:schemas-microsoft-com:office:word" xmlns:w="http://schemas.openxmlformats.org/wordprocessingml/2006/main" xmlns:w14="http://schemas.microsoft.com/office/word/2010/wordml" xmlns:wpg="http://schemas.microsoft.com/office/word/2010/wordprocessingGroup" xmlns:wpi="http://schemas.microsoft.com/office/word/2010/wordprocessingInk" xmlns:wne="http://schemas.microsoft.com/office/word/2006/wordml" xmlns:wps="http://schemas.microsoft.com/office/word/2010/wordprocessingShape" mc:Ignorable="w14 wp14">
   <w:docDefaults>
     <w:rPrDefault>
@@ -941,7 +3117,7 @@
         <w:rFonts w:asciiTheme="minorHAnsi" w:eastAsiaTheme="minorEastAsia" w:hAnsiTheme="minorHAnsi" w:cstheme="minorBidi"/>
         <w:sz w:val="24"/>
         <w:szCs w:val="24"/>
-        <w:lang w:val="da-DK" w:eastAsia="da-DK" w:bidi="ar-SA"/>
+        <w:lang w:val="da-DK" w:eastAsia="ja-JP" w:bidi="ar-SA"/>
       </w:rPr>
     </w:rPrDefault>
     <w:pPrDefault/>
@@ -1116,76 +3292,22 @@
     <w:semiHidden/>
     <w:unhideWhenUsed/>
   </w:style>
-  <w:style w:type="paragraph" w:styleId="Sidehoved">
-    <w:name w:val="header"/>
-    <w:basedOn w:val="Normal"/>
-    <w:link w:val="SidehovedTegn"/>
-    <w:uiPriority w:val="99"/>
-    <w:unhideWhenUsed/>
-    <w:rsid w:val="00727B56"/>
-    <w:pPr>
-      <w:tabs>
-        <w:tab w:val="center" w:pos="4819"/>
-        <w:tab w:val="right" w:pos="9638"/>
-      </w:tabs>
-    </w:pPr>
-  </w:style>
-  <w:style w:type="character" w:customStyle="1" w:styleId="SidehovedTegn">
-    <w:name w:val="Sidehoved Tegn"/>
-    <w:basedOn w:val="Standardskrifttypeiafsnit"/>
-    <w:link w:val="Sidehoved"/>
-    <w:uiPriority w:val="99"/>
-    <w:rsid w:val="00727B56"/>
-  </w:style>
-  <w:style w:type="paragraph" w:styleId="Sidefod">
-    <w:name w:val="footer"/>
-    <w:basedOn w:val="Normal"/>
-    <w:link w:val="SidefodTegn"/>
-    <w:uiPriority w:val="99"/>
-    <w:unhideWhenUsed/>
-    <w:rsid w:val="00727B56"/>
-    <w:pPr>
-      <w:tabs>
-        <w:tab w:val="center" w:pos="4819"/>
-        <w:tab w:val="right" w:pos="9638"/>
-      </w:tabs>
-    </w:pPr>
-  </w:style>
-  <w:style w:type="character" w:customStyle="1" w:styleId="SidefodTegn">
-    <w:name w:val="Sidefod Tegn"/>
-    <w:basedOn w:val="Standardskrifttypeiafsnit"/>
-    <w:link w:val="Sidefod"/>
-    <w:uiPriority w:val="99"/>
-    <w:rsid w:val="00727B56"/>
-  </w:style>
-  <w:style w:type="paragraph" w:styleId="Markeringsbobletekst">
-    <w:name w:val="Balloon Text"/>
-    <w:basedOn w:val="Normal"/>
-    <w:link w:val="MarkeringsbobletekstTegn"/>
-    <w:uiPriority w:val="99"/>
-    <w:semiHidden/>
-    <w:unhideWhenUsed/>
-    <w:rsid w:val="00727B56"/>
-    <w:rPr>
-      <w:rFonts w:ascii="Lucida Grande" w:hAnsi="Lucida Grande" w:cs="Lucida Grande"/>
-      <w:sz w:val="18"/>
-      <w:szCs w:val="18"/>
-    </w:rPr>
-  </w:style>
-  <w:style w:type="character" w:customStyle="1" w:styleId="MarkeringsbobletekstTegn">
-    <w:name w:val="Markeringsbobletekst Tegn"/>
-    <w:basedOn w:val="Standardskrifttypeiafsnit"/>
-    <w:link w:val="Markeringsbobletekst"/>
-    <w:uiPriority w:val="99"/>
-    <w:semiHidden/>
-    <w:rsid w:val="00727B56"/>
-    <w:rPr>
-      <w:rFonts w:ascii="Lucida Grande" w:hAnsi="Lucida Grande" w:cs="Lucida Grande"/>
-      <w:sz w:val="18"/>
-      <w:szCs w:val="18"/>
-    </w:rPr>
+  <w:style w:type="paragraph" w:customStyle="1" w:styleId="8E1EA2C11C6EAB4EB6A7553886125EB8">
+    <w:name w:val="8E1EA2C11C6EAB4EB6A7553886125EB8"/>
+    <w:rsid w:val="00821079"/>
+  </w:style>
+  <w:style w:type="paragraph" w:customStyle="1" w:styleId="76165ABFE427B643A5E9C1B8015C3CB0">
+    <w:name w:val="76165ABFE427B643A5E9C1B8015C3CB0"/>
+    <w:rsid w:val="00821079"/>
   </w:style>
 </w:styles>
+</file>
+
+<file path=word/glossary/webSettings.xml><?xml version="1.0" encoding="utf-8"?>
+<w:webSettings xmlns:mc="http://schemas.openxmlformats.org/markup-compatibility/2006" xmlns:r="http://schemas.openxmlformats.org/officeDocument/2006/relationships" xmlns:w="http://schemas.openxmlformats.org/wordprocessingml/2006/main" xmlns:w14="http://schemas.microsoft.com/office/word/2010/wordml" mc:Ignorable="w14">
+  <w:allowPNG/>
+  <w:doNotSaveAsSingleFile/>
+</w:webSettings>
 </file>
 
 <file path=word/theme/theme1.xml><?xml version="1.0" encoding="utf-8"?>

</xml_diff>